<commit_message>
AUTO FROM WORK 25.04.2022 13:30:57,75
</commit_message>
<xml_diff>
--- a/2-kurs/2-2/KURS/Бесценный Сергей Петрович/Пояснительная записка.docx
+++ b/2-kurs/2-2/KURS/Бесценный Сергей Петрович/Пояснительная записка.docx
@@ -58,7 +58,14 @@
           <w:sz w:val="28"/>
           <w:szCs w:val="28"/>
         </w:rPr>
-        <w:t>автомобилей организации</w:t>
+        <w:t xml:space="preserve">сотрудников </w:t>
+      </w:r>
+      <w:r>
+        <w:rPr>
+          <w:sz w:val="28"/>
+          <w:szCs w:val="28"/>
+        </w:rPr>
+        <w:t>организации</w:t>
       </w:r>
       <w:r>
         <w:rPr>
@@ -95,7 +102,7 @@
           <w:sz w:val="28"/>
           <w:szCs w:val="28"/>
         </w:rPr>
-        <w:t>автомобилей</w:t>
+        <w:t>сотрудников организации</w:t>
       </w:r>
       <w:r>
         <w:rPr>
@@ -109,35 +116,70 @@
           <w:sz w:val="28"/>
           <w:szCs w:val="28"/>
         </w:rPr>
-        <w:t xml:space="preserve">позволит сократить время на </w:t>
-      </w:r>
-      <w:r>
-        <w:rPr>
-          <w:sz w:val="28"/>
-          <w:szCs w:val="28"/>
-        </w:rPr>
-        <w:t xml:space="preserve">оформление </w:t>
-      </w:r>
-      <w:r>
-        <w:rPr>
-          <w:sz w:val="28"/>
-          <w:szCs w:val="28"/>
-        </w:rPr>
-        <w:t>выдачу и учет путевок</w:t>
-      </w:r>
-      <w:r>
-        <w:rPr>
-          <w:sz w:val="28"/>
-          <w:szCs w:val="28"/>
-        </w:rPr>
-        <w:t xml:space="preserve">, </w:t>
-      </w:r>
-      <w:r>
-        <w:rPr>
-          <w:sz w:val="28"/>
-          <w:szCs w:val="28"/>
-        </w:rPr>
-        <w:t>формирование документов и отчетов, вести электронный документооборот, устранить несоответствие данных в различных документах</w:t>
+        <w:t xml:space="preserve">позволит </w:t>
+      </w:r>
+      <w:r>
+        <w:rPr>
+          <w:sz w:val="28"/>
+          <w:szCs w:val="28"/>
+        </w:rPr>
+        <w:t>оперативно вести учет сотрудников, хранить их контактные данные, должности и ставки в организации</w:t>
+      </w:r>
+      <w:r>
+        <w:rPr>
+          <w:sz w:val="28"/>
+          <w:szCs w:val="28"/>
+        </w:rPr>
+        <w:t>,</w:t>
+      </w:r>
+      <w:r>
+        <w:rPr>
+          <w:sz w:val="28"/>
+          <w:szCs w:val="28"/>
+        </w:rPr>
+        <w:t xml:space="preserve"> проводить начисление заработной платы,</w:t>
+      </w:r>
+      <w:r>
+        <w:rPr>
+          <w:sz w:val="28"/>
+          <w:szCs w:val="28"/>
+        </w:rPr>
+        <w:t xml:space="preserve"> </w:t>
+      </w:r>
+      <w:r>
+        <w:rPr>
+          <w:sz w:val="28"/>
+          <w:szCs w:val="28"/>
+        </w:rPr>
+        <w:t>формирова</w:t>
+      </w:r>
+      <w:r>
+        <w:rPr>
+          <w:sz w:val="28"/>
+          <w:szCs w:val="28"/>
+        </w:rPr>
+        <w:t>ть</w:t>
+      </w:r>
+      <w:r>
+        <w:rPr>
+          <w:sz w:val="28"/>
+          <w:szCs w:val="28"/>
+        </w:rPr>
+        <w:t xml:space="preserve"> отчет</w:t>
+      </w:r>
+      <w:r>
+        <w:rPr>
+          <w:sz w:val="28"/>
+          <w:szCs w:val="28"/>
+        </w:rPr>
+        <w:t>ы по заработной плате</w:t>
+      </w:r>
+      <w:r>
+        <w:rPr>
+          <w:sz w:val="28"/>
+          <w:szCs w:val="28"/>
+        </w:rPr>
+        <w:t>, вести электронный документооборот, устранить несоответствие данных в различных документах</w:t>
       </w:r>
       <w:r>
         <w:rPr>
@@ -165,7 +207,19 @@
         <w:rPr>
           <w:sz w:val="28"/>
         </w:rPr>
-        <w:t>программного продукта в среде Visual Studio на языке C#</w:t>
+        <w:t>программного продукта в среде Visual Studio</w:t>
+      </w:r>
+      <w:r>
+        <w:rPr>
+          <w:sz w:val="28"/>
+        </w:rPr>
+        <w:t xml:space="preserve"> 2019</w:t>
+      </w:r>
+      <w:r>
+        <w:rPr>
+          <w:sz w:val="28"/>
+        </w:rPr>
+        <w:t xml:space="preserve"> на языке C#</w:t>
       </w:r>
       <w:r>
         <w:rPr>
@@ -183,19 +237,13 @@
         <w:rPr>
           <w:sz w:val="28"/>
         </w:rPr>
-        <w:t>б</w:t>
-      </w:r>
-      <w:r>
-        <w:rPr>
-          <w:sz w:val="28"/>
-        </w:rPr>
         <w:t xml:space="preserve"> </w:t>
       </w:r>
       <w:r>
         <w:rPr>
           <w:sz w:val="28"/>
         </w:rPr>
-        <w:t xml:space="preserve">автомобилях, водителях </w:t>
+        <w:t xml:space="preserve">сотрудниках </w:t>
       </w:r>
       <w:r>
         <w:rPr>
@@ -207,19 +255,13 @@
         <w:rPr>
           <w:sz w:val="28"/>
         </w:rPr>
-        <w:t>п</w:t>
-      </w:r>
-      <w:r>
-        <w:rPr>
-          <w:sz w:val="28"/>
-        </w:rPr>
-        <w:t>утевках</w:t>
-      </w:r>
-      <w:r>
-        <w:rPr>
-          <w:sz w:val="28"/>
-        </w:rPr>
-        <w:t xml:space="preserve"> в базе данных.</w:t>
+        <w:t xml:space="preserve">их координатах и заработной плате </w:t>
+      </w:r>
+      <w:r>
+        <w:rPr>
+          <w:sz w:val="28"/>
+        </w:rPr>
+        <w:t>в базе данных.</w:t>
       </w:r>
       <w:r>
         <w:rPr>
@@ -231,7 +273,19 @@
         <w:rPr>
           <w:sz w:val="28"/>
         </w:rPr>
-        <w:t>Приложение помогает осуществлять поиск в таблицах базы данных, формировать и выводить отчеты о путевках на экран компьютера, на печатающее устройство или сохранять на жесткий диск в различных форматах.</w:t>
+        <w:t xml:space="preserve">Приложение помогает осуществлять поиск в таблицах базы данных, формировать и выводить отчеты о </w:t>
+      </w:r>
+      <w:r>
+        <w:rPr>
+          <w:sz w:val="28"/>
+        </w:rPr>
+        <w:t>заработной плате</w:t>
+      </w:r>
+      <w:r>
+        <w:rPr>
+          <w:sz w:val="28"/>
+        </w:rPr>
+        <w:t xml:space="preserve"> на экран компьютера, на печатающее устройство или сохранять на жесткий диск в различных форматах.</w:t>
       </w:r>
     </w:p>
     <w:p>
@@ -349,7 +403,7 @@
           <w:sz w:val="28"/>
           <w:szCs w:val="28"/>
         </w:rPr>
-        <w:t xml:space="preserve"> разработано для облегчения учета выдачи путевок водителям организации, получения быстрой справочной информации по путевкам, автомобилям, водителям организации, формирования отчета по выданным путевкам с указанием автомобиля, водителя, пункта отправления и прибытия, даты поездки.</w:t>
+        <w:t xml:space="preserve"> разработано для облегчения учета </w:t>
       </w:r>
       <w:r>
         <w:rPr>
@@ -357,6 +411,70 @@
           <w:sz w:val="28"/>
           <w:szCs w:val="28"/>
         </w:rPr>
+        <w:t>сотрудников</w:t>
+      </w:r>
+      <w:r>
+        <w:rPr>
+          <w:color w:val="000000"/>
+          <w:sz w:val="28"/>
+          <w:szCs w:val="28"/>
+        </w:rPr>
+        <w:t xml:space="preserve"> организации, получения быстрой справочной информации по </w:t>
+      </w:r>
+      <w:r>
+        <w:rPr>
+          <w:color w:val="000000"/>
+          <w:sz w:val="28"/>
+          <w:szCs w:val="28"/>
+        </w:rPr>
+        <w:t>их адресам, телефонам, должностям, заработной плате</w:t>
+      </w:r>
+      <w:r>
+        <w:rPr>
+          <w:color w:val="000000"/>
+          <w:sz w:val="28"/>
+          <w:szCs w:val="28"/>
+        </w:rPr>
+        <w:t xml:space="preserve">, формирования отчета по </w:t>
+      </w:r>
+      <w:r>
+        <w:rPr>
+          <w:color w:val="000000"/>
+          <w:sz w:val="28"/>
+          <w:szCs w:val="28"/>
+        </w:rPr>
+        <w:t>заработной плате, основании ее начисления</w:t>
+      </w:r>
+      <w:r>
+        <w:rPr>
+          <w:color w:val="000000"/>
+          <w:sz w:val="28"/>
+          <w:szCs w:val="28"/>
+        </w:rPr>
+        <w:t xml:space="preserve">, даты </w:t>
+      </w:r>
+      <w:r>
+        <w:rPr>
+          <w:color w:val="000000"/>
+          <w:sz w:val="28"/>
+          <w:szCs w:val="28"/>
+        </w:rPr>
+        <w:t>начисления</w:t>
+      </w:r>
+      <w:r>
+        <w:rPr>
+          <w:color w:val="000000"/>
+          <w:sz w:val="28"/>
+          <w:szCs w:val="28"/>
+        </w:rPr>
+        <w:t>.</w:t>
+      </w:r>
+      <w:r>
+        <w:rPr>
+          <w:color w:val="000000"/>
+          <w:sz w:val="28"/>
+          <w:szCs w:val="28"/>
+        </w:rPr>
         <w:t xml:space="preserve"> Обл</w:t>
       </w:r>
       <w:r>
@@ -365,7 +483,55 @@
           <w:sz w:val="28"/>
           <w:szCs w:val="28"/>
         </w:rPr>
-        <w:t>астью применения разрабатываемого приложения может являться небольшая организация, основным видом деятельности которой не является сфера интенсивных грузоперевозок. Автоматизация учета путевок позволит упростить процесс контроля расхода топлива и учета рабочего времени водителей.</w:t>
+        <w:t xml:space="preserve">астью применения разрабатываемого приложения может являться небольшая организация, </w:t>
+      </w:r>
+      <w:r>
+        <w:rPr>
+          <w:color w:val="000000"/>
+          <w:sz w:val="28"/>
+          <w:szCs w:val="28"/>
+        </w:rPr>
+        <w:t>сотрудники которой получают заработную плато не по условиям сдельно-премиальной оплаты труда, а находящиеся на фиксированных окладах с фиксированной премией</w:t>
+      </w:r>
+      <w:r>
+        <w:rPr>
+          <w:color w:val="000000"/>
+          <w:sz w:val="28"/>
+          <w:szCs w:val="28"/>
+        </w:rPr>
+        <w:t xml:space="preserve">. Автоматизация учета </w:t>
+      </w:r>
+      <w:r>
+        <w:rPr>
+          <w:color w:val="000000"/>
+          <w:sz w:val="28"/>
+          <w:szCs w:val="28"/>
+        </w:rPr>
+        <w:t>сотрудников</w:t>
+      </w:r>
+      <w:r>
+        <w:rPr>
+          <w:color w:val="000000"/>
+          <w:sz w:val="28"/>
+          <w:szCs w:val="28"/>
+        </w:rPr>
+        <w:t xml:space="preserve"> позволит упростить процесс контроля расхода </w:t>
+      </w:r>
+      <w:r>
+        <w:rPr>
+          <w:color w:val="000000"/>
+          <w:sz w:val="28"/>
+          <w:szCs w:val="28"/>
+        </w:rPr>
+        <w:t>денежных средств фонда заработной платы</w:t>
+      </w:r>
+      <w:r>
+        <w:rPr>
+          <w:color w:val="000000"/>
+          <w:sz w:val="28"/>
+          <w:szCs w:val="28"/>
+        </w:rPr>
+        <w:t>.</w:t>
       </w:r>
     </w:p>
     <w:p>
@@ -421,14 +587,14 @@
           <w:szCs w:val="28"/>
           <w:lang w:val="ru-RU"/>
         </w:rPr>
-        <w:t>В настоящее в</w:t>
+        <w:t>Начисление заработной платы сотрудникам организации является типовой бухгалтерской задачей любой организации, кадрам же дополнительно необходимо хранить информацию о месте проживания человека и его телефонах.</w:t>
       </w:r>
       <w:r>
         <w:rPr>
           <w:szCs w:val="28"/>
           <w:lang w:val="ru-RU"/>
         </w:rPr>
-        <w:t xml:space="preserve"> стране осуществляется интенсивное использование автотранспорта для обеспечения быстрой доставки грузов и людей в места их назначения. Отсутствие необходимости согласования графика передвижения, как это бывает при использовании железнодорожного транспорта позволяет более эффективно использовать рабочее время сотрудников организации. Существуют </w:t>
+        <w:t xml:space="preserve"> Существуют </w:t>
       </w:r>
       <w:r>
         <w:rPr>
@@ -442,13 +608,69 @@
           <w:szCs w:val="28"/>
           <w:lang w:val="ru-RU"/>
         </w:rPr>
-        <w:t xml:space="preserve"> облегчающие учет путевок автотранспорта и автомобилей, например такие как 1С и т.п., однако для небольших организаций стоимость лицензии на использование данных программных средств непозволительно высока для небольших организаций, а </w:t>
+        <w:t xml:space="preserve"> облегчающие учет </w:t>
       </w:r>
       <w:r>
         <w:rPr>
           <w:szCs w:val="28"/>
           <w:lang w:val="ru-RU"/>
         </w:rPr>
+        <w:t>сотрудников и их заработной платы</w:t>
+      </w:r>
+      <w:r>
+        <w:rPr>
+          <w:szCs w:val="28"/>
+          <w:lang w:val="ru-RU"/>
+        </w:rPr>
+        <w:t xml:space="preserve">, </w:t>
+      </w:r>
+      <w:r>
+        <w:rPr>
+          <w:szCs w:val="28"/>
+          <w:lang w:val="ru-RU"/>
+        </w:rPr>
+        <w:t xml:space="preserve">самой известной из них является программа </w:t>
+      </w:r>
+      <w:r>
+        <w:rPr>
+          <w:szCs w:val="28"/>
+          <w:lang w:val="ru-RU"/>
+        </w:rPr>
+        <w:t>1С</w:t>
+      </w:r>
+      <w:r>
+        <w:rPr>
+          <w:szCs w:val="28"/>
+          <w:lang w:val="ru-RU"/>
+        </w:rPr>
+        <w:t>, Парус, Галактика</w:t>
+      </w:r>
+      <w:r>
+        <w:rPr>
+          <w:szCs w:val="28"/>
+          <w:lang w:val="ru-RU"/>
+        </w:rPr>
+        <w:t xml:space="preserve"> и т.п., однако для небольших организаций </w:t>
+      </w:r>
+      <w:r>
+        <w:rPr>
+          <w:szCs w:val="28"/>
+          <w:lang w:val="ru-RU"/>
+        </w:rPr>
+        <w:t>покупать подобного рода программы довольно накладно</w:t>
+      </w:r>
+      <w:r>
+        <w:rPr>
+          <w:szCs w:val="28"/>
+          <w:lang w:val="ru-RU"/>
+        </w:rPr>
+        <w:t xml:space="preserve">, а </w:t>
+      </w:r>
+      <w:r>
+        <w:rPr>
+          <w:szCs w:val="28"/>
+          <w:lang w:val="ru-RU"/>
+        </w:rPr>
         <w:t>возможности,</w:t>
       </w:r>
       <w:r>
@@ -470,13 +692,69 @@
           <w:szCs w:val="28"/>
           <w:lang w:val="ru-RU"/>
         </w:rPr>
-        <w:t xml:space="preserve"> слишком обширны для усвоения пользователем. К тому же за счет универсальности лицензионных программных средств выполнение простых действий влечет за собой повышенную и излишнюю нагрузку на пользователя. </w:t>
+        <w:t xml:space="preserve"> </w:t>
       </w:r>
       <w:r>
         <w:rPr>
           <w:szCs w:val="28"/>
           <w:lang w:val="ru-RU"/>
         </w:rPr>
+        <w:t>зачастую значительно превосходят потребности небольших организаций.</w:t>
+      </w:r>
+      <w:r>
+        <w:rPr>
+          <w:szCs w:val="28"/>
+          <w:lang w:val="ru-RU"/>
+        </w:rPr>
+        <w:t xml:space="preserve"> </w:t>
+      </w:r>
+      <w:r>
+        <w:rPr>
+          <w:szCs w:val="28"/>
+          <w:lang w:val="ru-RU"/>
+        </w:rPr>
+        <w:t>В</w:t>
+      </w:r>
+      <w:r>
+        <w:rPr>
+          <w:szCs w:val="28"/>
+          <w:lang w:val="ru-RU"/>
+        </w:rPr>
+        <w:t xml:space="preserve">ыполнение </w:t>
+      </w:r>
+      <w:r>
+        <w:rPr>
+          <w:szCs w:val="28"/>
+          <w:lang w:val="ru-RU"/>
+        </w:rPr>
+        <w:t>любых</w:t>
+      </w:r>
+      <w:r>
+        <w:rPr>
+          <w:szCs w:val="28"/>
+          <w:lang w:val="ru-RU"/>
+        </w:rPr>
+        <w:t xml:space="preserve"> действий </w:t>
+      </w:r>
+      <w:r>
+        <w:rPr>
+          <w:szCs w:val="28"/>
+          <w:lang w:val="ru-RU"/>
+        </w:rPr>
+        <w:t xml:space="preserve">в универсальном приложении </w:t>
+      </w:r>
+      <w:r>
+        <w:rPr>
+          <w:szCs w:val="28"/>
+          <w:lang w:val="ru-RU"/>
+        </w:rPr>
+        <w:t xml:space="preserve">влечет за собой повышенную нагрузку на пользователя. </w:t>
+      </w:r>
+      <w:r>
+        <w:rPr>
+          <w:szCs w:val="28"/>
+          <w:lang w:val="ru-RU"/>
+        </w:rPr>
         <w:t>Применение программного средства,</w:t>
       </w:r>
       <w:r>
@@ -498,7 +776,14 @@
           <w:szCs w:val="28"/>
           <w:lang w:val="ru-RU"/>
         </w:rPr>
-        <w:t xml:space="preserve"> позволяет как сэкономить на средствах на лицензионное отчисление, так и понизить нагрузку на оператора.</w:t>
+        <w:t xml:space="preserve"> позволяет сэкономить на средствах на лицензионное отчисление</w:t>
+      </w:r>
+      <w:r>
+        <w:rPr>
+          <w:szCs w:val="28"/>
+          <w:lang w:val="ru-RU"/>
+        </w:rPr>
+        <w:t xml:space="preserve"> за использование приобретенного стандартного программного обеспечения.</w:t>
       </w:r>
     </w:p>
     <w:p>
@@ -548,7 +833,23 @@
           <w:sz w:val="28"/>
           <w:szCs w:val="28"/>
         </w:rPr>
-        <w:t>Полное наименование программного средства «Учет автомобилей организации».</w:t>
+        <w:t xml:space="preserve">Полное наименование программного средства «Учет </w:t>
+      </w:r>
+      <w:r>
+        <w:rPr>
+          <w:rFonts w:eastAsia="Times New Roman"/>
+          <w:sz w:val="28"/>
+          <w:szCs w:val="28"/>
+        </w:rPr>
+        <w:t>сотрудников</w:t>
+      </w:r>
+      <w:r>
+        <w:rPr>
+          <w:rFonts w:eastAsia="Times New Roman"/>
+          <w:sz w:val="28"/>
+          <w:szCs w:val="28"/>
+        </w:rPr>
+        <w:t xml:space="preserve"> организации».</w:t>
       </w:r>
     </w:p>
     <w:p>
@@ -567,7 +868,23 @@
           <w:sz w:val="28"/>
           <w:szCs w:val="28"/>
         </w:rPr>
-        <w:t>Краткое наименование программного средства: «ПС учета автомобилей».</w:t>
+        <w:t xml:space="preserve">Краткое наименование программного средства: «ПС учета </w:t>
+      </w:r>
+      <w:r>
+        <w:rPr>
+          <w:rFonts w:eastAsia="Times New Roman"/>
+          <w:sz w:val="28"/>
+          <w:szCs w:val="28"/>
+        </w:rPr>
+        <w:t>сотрудников</w:t>
+      </w:r>
+      <w:r>
+        <w:rPr>
+          <w:rFonts w:eastAsia="Times New Roman"/>
+          <w:sz w:val="28"/>
+          <w:szCs w:val="28"/>
+        </w:rPr>
+        <w:t>».</w:t>
       </w:r>
     </w:p>
     <w:p>
@@ -624,23 +941,37 @@
         </w:rPr>
         <w:t xml:space="preserve">Разработчик программного обеспечения (в дальнейшем Исполнитель) – </w:t>
       </w:r>
-      <w:proofErr w:type="spellStart"/>
       <w:r>
         <w:rPr>
           <w:rFonts w:eastAsia="Times New Roman"/>
           <w:sz w:val="28"/>
           <w:szCs w:val="28"/>
         </w:rPr>
-        <w:t>Любаль</w:t>
-      </w:r>
-      <w:proofErr w:type="spellEnd"/>
+        <w:t>Бесценный Сергей Петрович</w:t>
+      </w:r>
       <w:r>
         <w:rPr>
           <w:rFonts w:eastAsia="Times New Roman"/>
           <w:sz w:val="28"/>
           <w:szCs w:val="28"/>
         </w:rPr>
-        <w:t xml:space="preserve"> Ольга Игоревна, учащаяся по специальности 2-40 01 01, «Программное обеспечение информационных технологий».</w:t>
+        <w:t>, учащ</w:t>
+      </w:r>
+      <w:r>
+        <w:rPr>
+          <w:rFonts w:eastAsia="Times New Roman"/>
+          <w:sz w:val="28"/>
+          <w:szCs w:val="28"/>
+        </w:rPr>
+        <w:t>ий</w:t>
+      </w:r>
+      <w:r>
+        <w:rPr>
+          <w:rFonts w:eastAsia="Times New Roman"/>
+          <w:sz w:val="28"/>
+          <w:szCs w:val="28"/>
+        </w:rPr>
+        <w:t>ся по специальности 2-40 01 01, «Программное обеспечение информационных технологий».</w:t>
       </w:r>
     </w:p>
     <w:p>
@@ -677,6 +1008,7 @@
           <w:rFonts w:eastAsia="Times New Roman"/>
           <w:sz w:val="28"/>
           <w:szCs w:val="28"/>
+          <w:highlight w:val="yellow"/>
         </w:rPr>
         <w:t>Информационная система для учета автотранспорта будет выполнять следующие функции:</w:t>
       </w:r>
@@ -703,7 +1035,6 @@
           <w:sz w:val="28"/>
           <w:szCs w:val="28"/>
         </w:rPr>
-        <w:lastRenderedPageBreak/>
         <w:t>хранение информации о водителях;</w:t>
       </w:r>
     </w:p>
@@ -729,7 +1060,17 @@
           <w:sz w:val="28"/>
           <w:szCs w:val="28"/>
         </w:rPr>
-        <w:t>хранение информации об автомобилях и используемом топливе;</w:t>
+        <w:t>хранение информации об авто</w:t>
+      </w:r>
+      <w:bookmarkStart w:id="23" w:name="_GoBack"/>
+      <w:bookmarkEnd w:id="23"/>
+      <w:r>
+        <w:rPr>
+          <w:rFonts w:eastAsia="Times New Roman"/>
+          <w:sz w:val="28"/>
+          <w:szCs w:val="28"/>
+        </w:rPr>
+        <w:t>мобилях и используемом топливе;</w:t>
       </w:r>
     </w:p>
     <w:p>
@@ -754,6 +1095,7 @@
           <w:sz w:val="28"/>
           <w:szCs w:val="28"/>
         </w:rPr>
+        <w:lastRenderedPageBreak/>
         <w:t>выдачу и учет путевок автотранспортных средств</w:t>
       </w:r>
     </w:p>
@@ -1105,15 +1447,15 @@
           <w:i/>
         </w:rPr>
       </w:pPr>
-      <w:bookmarkStart w:id="23" w:name="_Toc86485667"/>
-      <w:bookmarkStart w:id="24" w:name="_Toc86486005"/>
-      <w:bookmarkStart w:id="25" w:name="_Toc86568959"/>
-      <w:bookmarkStart w:id="26" w:name="_Toc86569672"/>
-      <w:bookmarkStart w:id="27" w:name="_Toc187486"/>
-      <w:bookmarkStart w:id="28" w:name="_Toc189300"/>
-      <w:bookmarkStart w:id="29" w:name="_Toc99359335"/>
-      <w:bookmarkStart w:id="30" w:name="_Toc99359387"/>
-      <w:bookmarkStart w:id="31" w:name="_Toc99360259"/>
+      <w:bookmarkStart w:id="24" w:name="_Toc86485667"/>
+      <w:bookmarkStart w:id="25" w:name="_Toc86486005"/>
+      <w:bookmarkStart w:id="26" w:name="_Toc86568959"/>
+      <w:bookmarkStart w:id="27" w:name="_Toc86569672"/>
+      <w:bookmarkStart w:id="28" w:name="_Toc187486"/>
+      <w:bookmarkStart w:id="29" w:name="_Toc189300"/>
+      <w:bookmarkStart w:id="30" w:name="_Toc99359335"/>
+      <w:bookmarkStart w:id="31" w:name="_Toc99359387"/>
+      <w:bookmarkStart w:id="32" w:name="_Toc99360259"/>
       <w:r>
         <w:rPr>
           <w:rFonts w:ascii="Times New Roman" w:hAnsi="Times New Roman"/>
@@ -1127,35 +1469,35 @@
         <w:lastRenderedPageBreak/>
         <w:t xml:space="preserve">2 </w:t>
       </w:r>
-      <w:bookmarkEnd w:id="23"/>
       <w:bookmarkEnd w:id="24"/>
       <w:bookmarkEnd w:id="25"/>
       <w:bookmarkEnd w:id="26"/>
+      <w:bookmarkEnd w:id="27"/>
       <w:r>
         <w:rPr>
           <w:rFonts w:ascii="Times New Roman" w:hAnsi="Times New Roman"/>
         </w:rPr>
         <w:t>Проектирование программного продукта</w:t>
       </w:r>
-      <w:bookmarkEnd w:id="27"/>
       <w:bookmarkEnd w:id="28"/>
       <w:bookmarkEnd w:id="29"/>
       <w:bookmarkEnd w:id="30"/>
       <w:bookmarkEnd w:id="31"/>
+      <w:bookmarkEnd w:id="32"/>
     </w:p>
     <w:p>
       <w:pPr>
         <w:pStyle w:val="2"/>
       </w:pPr>
-      <w:bookmarkStart w:id="32" w:name="_Toc99359336"/>
-      <w:bookmarkStart w:id="33" w:name="_Toc99359388"/>
-      <w:bookmarkStart w:id="34" w:name="_Toc99360260"/>
+      <w:bookmarkStart w:id="33" w:name="_Toc99359336"/>
+      <w:bookmarkStart w:id="34" w:name="_Toc99359388"/>
+      <w:bookmarkStart w:id="35" w:name="_Toc99360260"/>
       <w:r>
         <w:t>2.1 Разработка модели данных</w:t>
       </w:r>
-      <w:bookmarkEnd w:id="32"/>
       <w:bookmarkEnd w:id="33"/>
       <w:bookmarkEnd w:id="34"/>
+      <w:bookmarkEnd w:id="35"/>
     </w:p>
     <w:p>
       <w:pPr>
@@ -1891,14 +2233,14 @@
           <w:sz w:val="28"/>
         </w:rPr>
       </w:pPr>
-      <w:bookmarkStart w:id="35" w:name="_Hlk99627367"/>
+      <w:bookmarkStart w:id="36" w:name="_Hlk99627367"/>
       <w:r>
         <w:rPr>
           <w:sz w:val="28"/>
         </w:rPr>
         <w:t>Диаграмма классов форм приложения</w:t>
       </w:r>
-      <w:bookmarkEnd w:id="35"/>
+      <w:bookmarkEnd w:id="36"/>
       <w:r>
         <w:rPr>
           <w:sz w:val="28"/>
@@ -13500,19 +13842,19 @@
           <w:i/>
         </w:rPr>
       </w:pPr>
-      <w:bookmarkStart w:id="36" w:name="_Toc187487"/>
-      <w:bookmarkStart w:id="37" w:name="_Toc189301"/>
-      <w:bookmarkStart w:id="38" w:name="_Toc99359337"/>
-      <w:bookmarkStart w:id="39" w:name="_Toc99359389"/>
-      <w:bookmarkStart w:id="40" w:name="_Toc99360261"/>
+      <w:bookmarkStart w:id="37" w:name="_Toc187487"/>
+      <w:bookmarkStart w:id="38" w:name="_Toc189301"/>
+      <w:bookmarkStart w:id="39" w:name="_Toc99359337"/>
+      <w:bookmarkStart w:id="40" w:name="_Toc99359389"/>
+      <w:bookmarkStart w:id="41" w:name="_Toc99360261"/>
       <w:r>
         <w:t>2.2 Выбор программного обеспечения</w:t>
       </w:r>
-      <w:bookmarkEnd w:id="36"/>
       <w:bookmarkEnd w:id="37"/>
       <w:bookmarkEnd w:id="38"/>
       <w:bookmarkEnd w:id="39"/>
       <w:bookmarkEnd w:id="40"/>
+      <w:bookmarkEnd w:id="41"/>
     </w:p>
     <w:p>
       <w:pPr>
@@ -13533,9 +13875,9 @@
           <w:szCs w:val="28"/>
         </w:rPr>
       </w:pPr>
-      <w:bookmarkStart w:id="41" w:name="_Toc99359338"/>
-      <w:bookmarkStart w:id="42" w:name="_Toc99359390"/>
-      <w:bookmarkStart w:id="43" w:name="_Toc99360262"/>
+      <w:bookmarkStart w:id="42" w:name="_Toc99359338"/>
+      <w:bookmarkStart w:id="43" w:name="_Toc99359390"/>
+      <w:bookmarkStart w:id="44" w:name="_Toc99360262"/>
       <w:r>
         <w:rPr>
           <w:sz w:val="28"/>
@@ -13625,9 +13967,9 @@
       <w:r>
         <w:t>2.3 Определение требований к техническим средствам</w:t>
       </w:r>
-      <w:bookmarkEnd w:id="41"/>
       <w:bookmarkEnd w:id="42"/>
       <w:bookmarkEnd w:id="43"/>
+      <w:bookmarkEnd w:id="44"/>
       <w:r>
         <w:t xml:space="preserve"> </w:t>
       </w:r>
@@ -14058,9 +14400,9 @@
           <w:rFonts w:ascii="Times New Roman" w:hAnsi="Times New Roman"/>
         </w:rPr>
       </w:pPr>
-      <w:bookmarkStart w:id="44" w:name="_Toc99359339"/>
-      <w:bookmarkStart w:id="45" w:name="_Toc99359391"/>
-      <w:bookmarkStart w:id="46" w:name="_Toc99360263"/>
+      <w:bookmarkStart w:id="45" w:name="_Toc99359339"/>
+      <w:bookmarkStart w:id="46" w:name="_Toc99359391"/>
+      <w:bookmarkStart w:id="47" w:name="_Toc99360263"/>
       <w:r>
         <w:rPr>
           <w:rFonts w:ascii="Times New Roman" w:hAnsi="Times New Roman"/>
@@ -14074,9 +14416,9 @@
         <w:lastRenderedPageBreak/>
         <w:t>3 Реализация программного модуля</w:t>
       </w:r>
-      <w:bookmarkEnd w:id="44"/>
       <w:bookmarkEnd w:id="45"/>
       <w:bookmarkEnd w:id="46"/>
+      <w:bookmarkEnd w:id="47"/>
     </w:p>
     <w:p>
       <w:pPr>
@@ -14085,15 +14427,15 @@
           <w:szCs w:val="28"/>
         </w:rPr>
       </w:pPr>
-      <w:bookmarkStart w:id="47" w:name="_Toc99359340"/>
-      <w:bookmarkStart w:id="48" w:name="_Toc99359392"/>
-      <w:bookmarkStart w:id="49" w:name="_Toc99360264"/>
+      <w:bookmarkStart w:id="48" w:name="_Toc99359340"/>
+      <w:bookmarkStart w:id="49" w:name="_Toc99359392"/>
+      <w:bookmarkStart w:id="50" w:name="_Toc99360264"/>
       <w:r>
         <w:t>3.1 Определение формы представления входных и выходных данных</w:t>
       </w:r>
-      <w:bookmarkEnd w:id="47"/>
       <w:bookmarkEnd w:id="48"/>
       <w:bookmarkEnd w:id="49"/>
+      <w:bookmarkEnd w:id="50"/>
       <w:r>
         <w:rPr>
           <w:b w:val="0"/>
@@ -14255,19 +14597,19 @@
           <w:iCs/>
         </w:rPr>
       </w:pPr>
-      <w:bookmarkStart w:id="50" w:name="_Toc187488"/>
-      <w:bookmarkStart w:id="51" w:name="_Toc189302"/>
-      <w:bookmarkStart w:id="52" w:name="_Toc99359341"/>
-      <w:bookmarkStart w:id="53" w:name="_Toc99359393"/>
-      <w:bookmarkStart w:id="54" w:name="_Toc99360265"/>
+      <w:bookmarkStart w:id="51" w:name="_Toc187488"/>
+      <w:bookmarkStart w:id="52" w:name="_Toc189302"/>
+      <w:bookmarkStart w:id="53" w:name="_Toc99359341"/>
+      <w:bookmarkStart w:id="54" w:name="_Toc99359393"/>
+      <w:bookmarkStart w:id="55" w:name="_Toc99360265"/>
       <w:r>
         <w:t>3.2 Тестирование программного средства</w:t>
       </w:r>
-      <w:bookmarkEnd w:id="50"/>
       <w:bookmarkEnd w:id="51"/>
       <w:bookmarkEnd w:id="52"/>
       <w:bookmarkEnd w:id="53"/>
       <w:bookmarkEnd w:id="54"/>
+      <w:bookmarkEnd w:id="55"/>
     </w:p>
     <w:p>
       <w:pPr>
@@ -14288,9 +14630,9 @@
           <w:szCs w:val="28"/>
         </w:rPr>
       </w:pPr>
-      <w:bookmarkStart w:id="55" w:name="_Toc99359342"/>
-      <w:bookmarkStart w:id="56" w:name="_Toc99359394"/>
-      <w:bookmarkStart w:id="57" w:name="_Toc99360266"/>
+      <w:bookmarkStart w:id="56" w:name="_Toc99359342"/>
+      <w:bookmarkStart w:id="57" w:name="_Toc99359394"/>
+      <w:bookmarkStart w:id="58" w:name="_Toc99360266"/>
       <w:r>
         <w:rPr>
           <w:sz w:val="28"/>
@@ -15604,9 +15946,9 @@
       <w:r>
         <w:t>3.3 Защита информации</w:t>
       </w:r>
-      <w:bookmarkEnd w:id="55"/>
       <w:bookmarkEnd w:id="56"/>
       <w:bookmarkEnd w:id="57"/>
+      <w:bookmarkEnd w:id="58"/>
     </w:p>
     <w:p>
       <w:pPr>
@@ -15677,16 +16019,16 @@
       <w:pPr>
         <w:pStyle w:val="2"/>
       </w:pPr>
-      <w:bookmarkStart w:id="58" w:name="_Toc99359343"/>
-      <w:bookmarkStart w:id="59" w:name="_Toc99359395"/>
-      <w:bookmarkStart w:id="60" w:name="_Toc99360267"/>
-      <w:bookmarkStart w:id="61" w:name="_Toc205144293"/>
+      <w:bookmarkStart w:id="59" w:name="_Toc99359343"/>
+      <w:bookmarkStart w:id="60" w:name="_Toc99359395"/>
+      <w:bookmarkStart w:id="61" w:name="_Toc99360267"/>
+      <w:bookmarkStart w:id="62" w:name="_Toc205144293"/>
       <w:r>
         <w:t>3.4 Разработка справочной системы</w:t>
       </w:r>
-      <w:bookmarkEnd w:id="58"/>
       <w:bookmarkEnd w:id="59"/>
       <w:bookmarkEnd w:id="60"/>
+      <w:bookmarkEnd w:id="61"/>
     </w:p>
     <w:p>
       <w:pPr>
@@ -15820,11 +16162,11 @@
       <w:r>
         <w:br w:type="page"/>
       </w:r>
-      <w:bookmarkStart w:id="62" w:name="_Toc187489"/>
-      <w:bookmarkStart w:id="63" w:name="_Toc189303"/>
-      <w:bookmarkStart w:id="64" w:name="_Toc99359344"/>
-      <w:bookmarkStart w:id="65" w:name="_Toc99359396"/>
-      <w:bookmarkStart w:id="66" w:name="_Toc99360268"/>
+      <w:bookmarkStart w:id="63" w:name="_Toc187489"/>
+      <w:bookmarkStart w:id="64" w:name="_Toc189303"/>
+      <w:bookmarkStart w:id="65" w:name="_Toc99359344"/>
+      <w:bookmarkStart w:id="66" w:name="_Toc99359396"/>
+      <w:bookmarkStart w:id="67" w:name="_Toc99360268"/>
       <w:r>
         <w:rPr>
           <w:rFonts w:ascii="Times New Roman" w:hAnsi="Times New Roman"/>
@@ -15854,18 +16196,18 @@
         </w:rPr>
         <w:t>- и ресурсосбережени</w:t>
       </w:r>
-      <w:bookmarkEnd w:id="61"/>
+      <w:bookmarkEnd w:id="62"/>
       <w:r>
         <w:rPr>
           <w:rFonts w:ascii="Times New Roman" w:hAnsi="Times New Roman"/>
         </w:rPr>
         <w:t>е</w:t>
       </w:r>
-      <w:bookmarkEnd w:id="62"/>
       <w:bookmarkEnd w:id="63"/>
       <w:bookmarkEnd w:id="64"/>
       <w:bookmarkEnd w:id="65"/>
       <w:bookmarkEnd w:id="66"/>
+      <w:bookmarkEnd w:id="67"/>
     </w:p>
     <w:p/>
     <w:p>
@@ -16036,7 +16378,6 @@
                     <w:rFonts w:ascii="Cambria Math" w:hAnsi="Cambria Math"/>
                     <w:sz w:val="36"/>
                     <w:szCs w:val="28"/>
-                    <w:lang w:val="en-US"/>
                   </w:rPr>
                   <m:t>пк</m:t>
                 </m:r>
@@ -16091,7 +16432,6 @@
                 <w:rFonts w:ascii="Cambria Math" w:hAnsi="Cambria Math"/>
                 <w:sz w:val="36"/>
                 <w:szCs w:val="28"/>
-                <w:lang w:val="en-US"/>
               </w:rPr>
               <m:t>)</m:t>
             </m:r>
@@ -16342,8 +16682,6 @@
         </w:rPr>
         <w:t>=50 мин=5/6 часа.</w:t>
       </w:r>
-      <w:bookmarkStart w:id="67" w:name="_GoBack"/>
-      <w:bookmarkEnd w:id="67"/>
     </w:p>
     <w:p>
       <w:pPr>
@@ -16437,15 +16775,7 @@
               <w:sz w:val="32"/>
               <w:szCs w:val="28"/>
             </w:rPr>
-            <m:t>=44.7</m:t>
-          </m:r>
-          <m:r>
-            <w:rPr>
-              <w:rFonts w:ascii="Cambria Math" w:hAnsi="Cambria Math"/>
-              <w:sz w:val="32"/>
-              <w:szCs w:val="28"/>
-            </w:rPr>
-            <m:t>4</m:t>
+            <m:t>=44.74</m:t>
           </m:r>
         </m:oMath>
       </m:oMathPara>
@@ -16548,7 +16878,16 @@
             <w:vertAlign w:val="subscript"/>
             <w:lang w:val="en-US"/>
           </w:rPr>
-          <m:t>n×</m:t>
+          <m:t>n</m:t>
+        </m:r>
+        <m:r>
+          <w:rPr>
+            <w:rFonts w:ascii="Cambria Math" w:hAnsi="Cambria Math"/>
+            <w:sz w:val="28"/>
+            <w:szCs w:val="28"/>
+            <w:vertAlign w:val="subscript"/>
+          </w:rPr>
+          <m:t>×</m:t>
         </m:r>
         <m:sSub>
           <m:sSubPr>
@@ -16710,63 +17049,7 @@
               <w:sz w:val="28"/>
               <w:szCs w:val="28"/>
             </w:rPr>
-            <m:t>Трп=</m:t>
-          </m:r>
-          <m:r>
-            <w:rPr>
-              <w:rFonts w:ascii="Cambria Math" w:hAnsi="Cambria Math"/>
-              <w:sz w:val="28"/>
-              <w:szCs w:val="28"/>
-            </w:rPr>
-            <m:t>44,74</m:t>
-          </m:r>
-          <m:r>
-            <w:rPr>
-              <w:rFonts w:ascii="Cambria Math" w:hAnsi="Cambria Math"/>
-              <w:sz w:val="28"/>
-              <w:szCs w:val="28"/>
-            </w:rPr>
-            <m:t xml:space="preserve"> ×0,83=3</m:t>
-          </m:r>
-          <m:r>
-            <w:rPr>
-              <w:rFonts w:ascii="Cambria Math" w:hAnsi="Cambria Math"/>
-              <w:sz w:val="28"/>
-              <w:szCs w:val="28"/>
-            </w:rPr>
-            <m:t>7</m:t>
-          </m:r>
-          <m:r>
-            <w:rPr>
-              <w:rFonts w:ascii="Cambria Math" w:hAnsi="Cambria Math"/>
-              <w:sz w:val="28"/>
-              <w:szCs w:val="28"/>
-            </w:rPr>
-            <m:t>,</m:t>
-          </m:r>
-          <m:r>
-            <w:rPr>
-              <w:rFonts w:ascii="Cambria Math" w:hAnsi="Cambria Math"/>
-              <w:sz w:val="28"/>
-              <w:szCs w:val="28"/>
-            </w:rPr>
-            <m:t>13</m:t>
-          </m:r>
-          <m:r>
-            <w:rPr>
-              <w:rFonts w:ascii="Cambria Math" w:hAnsi="Cambria Math"/>
-              <w:sz w:val="28"/>
-              <w:szCs w:val="28"/>
-            </w:rPr>
-            <m:t xml:space="preserve"> ч</m:t>
-          </m:r>
-          <m:r>
-            <w:rPr>
-              <w:rFonts w:ascii="Cambria Math" w:hAnsi="Cambria Math"/>
-              <w:sz w:val="28"/>
-              <w:szCs w:val="28"/>
-            </w:rPr>
-            <m:t>.</m:t>
+            <m:t>Трп=44,74 ×0,83=37,13 ч.</m:t>
           </m:r>
         </m:oMath>
       </m:oMathPara>
@@ -19224,7 +19507,7 @@
         <v:path o:extrusionok="f" gradientshapeok="t" o:connecttype="rect"/>
         <o:lock v:ext="edit" aspectratio="t"/>
       </v:shapetype>
-      <v:shape id="_x0000_i1050" type="#_x0000_t75" style="width:2.15pt;height:2.15pt" o:bullet="t">
+      <v:shape id="_x0000_i1036" type="#_x0000_t75" style="width:2.25pt;height:2.25pt" o:bullet="t">
         <v:imagedata r:id="rId1" o:title=""/>
       </v:shape>
     </w:pict>
@@ -23537,7 +23820,7 @@
 </file>
 
 <file path=customXml/itemProps1.xml><?xml version="1.0" encoding="utf-8"?>
-<ds:datastoreItem xmlns:ds="http://schemas.openxmlformats.org/officeDocument/2006/customXml" ds:itemID="{A50FEEB5-BBCA-468C-AAA1-9B386545F5DF}">
+<ds:datastoreItem xmlns:ds="http://schemas.openxmlformats.org/officeDocument/2006/customXml" ds:itemID="{3F1EBD5D-63B9-484E-B2C4-DF9F7243EB2C}">
   <ds:schemaRefs>
     <ds:schemaRef ds:uri="http://schemas.openxmlformats.org/officeDocument/2006/bibliography"/>
   </ds:schemaRefs>

</xml_diff>

<commit_message>
AUTO FROM WORK 25.04.2022 16:14:02,33
</commit_message>
<xml_diff>
--- a/2-kurs/2-2/KURS/Бесценный Сергей Петрович/Пояснительная записка.docx
+++ b/2-kurs/2-2/KURS/Бесценный Сергей Петрович/Пояснительная записка.docx
@@ -1010,7 +1010,25 @@
           <w:szCs w:val="28"/>
           <w:highlight w:val="yellow"/>
         </w:rPr>
-        <w:t>Информационная система для учета автотранспорта будет выполнять следующие функции:</w:t>
+        <w:t xml:space="preserve">Информационная система для учета </w:t>
+      </w:r>
+      <w:r>
+        <w:rPr>
+          <w:rFonts w:eastAsia="Times New Roman"/>
+          <w:sz w:val="28"/>
+          <w:szCs w:val="28"/>
+          <w:highlight w:val="yellow"/>
+        </w:rPr>
+        <w:t>сотрудников организации</w:t>
+      </w:r>
+      <w:r>
+        <w:rPr>
+          <w:rFonts w:eastAsia="Times New Roman"/>
+          <w:sz w:val="28"/>
+          <w:szCs w:val="28"/>
+          <w:highlight w:val="yellow"/>
+        </w:rPr>
+        <w:t xml:space="preserve"> будет выполнять следующие функции:</w:t>
       </w:r>
     </w:p>
     <w:p>
@@ -1035,7 +1053,23 @@
           <w:sz w:val="28"/>
           <w:szCs w:val="28"/>
         </w:rPr>
-        <w:t>хранение информации о водителях;</w:t>
+        <w:t xml:space="preserve">хранение информации о </w:t>
+      </w:r>
+      <w:r>
+        <w:rPr>
+          <w:rFonts w:eastAsia="Times New Roman"/>
+          <w:sz w:val="28"/>
+          <w:szCs w:val="28"/>
+        </w:rPr>
+        <w:t>сотрудниках</w:t>
+      </w:r>
+      <w:r>
+        <w:rPr>
+          <w:rFonts w:eastAsia="Times New Roman"/>
+          <w:sz w:val="28"/>
+          <w:szCs w:val="28"/>
+        </w:rPr>
+        <w:t>;</w:t>
       </w:r>
     </w:p>
     <w:p>
@@ -1060,17 +1094,23 @@
           <w:sz w:val="28"/>
           <w:szCs w:val="28"/>
         </w:rPr>
-        <w:t>хранение информации об авто</w:t>
-      </w:r>
-      <w:bookmarkStart w:id="23" w:name="_GoBack"/>
-      <w:bookmarkEnd w:id="23"/>
+        <w:t xml:space="preserve">хранение информации об </w:t>
+      </w:r>
       <w:r>
         <w:rPr>
           <w:rFonts w:eastAsia="Times New Roman"/>
           <w:sz w:val="28"/>
           <w:szCs w:val="28"/>
         </w:rPr>
-        <w:t>мобилях и используемом топливе;</w:t>
+        <w:t>начисленной им заработной плате</w:t>
+      </w:r>
+      <w:r>
+        <w:rPr>
+          <w:rFonts w:eastAsia="Times New Roman"/>
+          <w:sz w:val="28"/>
+          <w:szCs w:val="28"/>
+        </w:rPr>
+        <w:t>;</w:t>
       </w:r>
     </w:p>
     <w:p>
@@ -1096,7 +1136,57 @@
           <w:szCs w:val="28"/>
         </w:rPr>
         <w:lastRenderedPageBreak/>
-        <w:t>выдачу и учет путевок автотранспортных средств</w:t>
+        <w:t>начисление заработной платы;</w:t>
+      </w:r>
+    </w:p>
+    <w:p>
+      <w:pPr>
+        <w:pStyle w:val="aff0"/>
+        <w:numPr>
+          <w:ilvl w:val="0"/>
+          <w:numId w:val="21"/>
+        </w:numPr>
+        <w:ind w:left="0" w:firstLine="851"/>
+        <w:contextualSpacing/>
+        <w:jc w:val="both"/>
+        <w:rPr>
+          <w:rFonts w:eastAsia="Times New Roman"/>
+          <w:sz w:val="28"/>
+          <w:szCs w:val="28"/>
+        </w:rPr>
+      </w:pPr>
+      <w:r>
+        <w:rPr>
+          <w:rFonts w:eastAsia="Times New Roman"/>
+          <w:sz w:val="28"/>
+          <w:szCs w:val="28"/>
+        </w:rPr>
+        <w:t>поиск сотрудника в базе данных;</w:t>
+      </w:r>
+    </w:p>
+    <w:p>
+      <w:pPr>
+        <w:pStyle w:val="aff0"/>
+        <w:numPr>
+          <w:ilvl w:val="0"/>
+          <w:numId w:val="21"/>
+        </w:numPr>
+        <w:ind w:left="0" w:firstLine="851"/>
+        <w:contextualSpacing/>
+        <w:jc w:val="both"/>
+        <w:rPr>
+          <w:rFonts w:eastAsia="Times New Roman"/>
+          <w:sz w:val="28"/>
+          <w:szCs w:val="28"/>
+        </w:rPr>
+      </w:pPr>
+      <w:r>
+        <w:rPr>
+          <w:rFonts w:eastAsia="Times New Roman"/>
+          <w:sz w:val="28"/>
+          <w:szCs w:val="28"/>
+        </w:rPr>
+        <w:t>формирование отчета о заработной плате.</w:t>
       </w:r>
     </w:p>
     <w:p>
@@ -1140,7 +1230,39 @@
           <w:sz w:val="28"/>
           <w:szCs w:val="28"/>
         </w:rPr>
-        <w:t>замещение ручного учета автотранспорта и топлива на автоматизированное, что уменьшит затраты времени;</w:t>
+        <w:t xml:space="preserve">замещение ручного учета </w:t>
+      </w:r>
+      <w:r>
+        <w:rPr>
+          <w:rFonts w:eastAsia="Times New Roman"/>
+          <w:sz w:val="28"/>
+          <w:szCs w:val="28"/>
+        </w:rPr>
+        <w:t>сотрудников организации</w:t>
+      </w:r>
+      <w:r>
+        <w:rPr>
+          <w:rFonts w:eastAsia="Times New Roman"/>
+          <w:sz w:val="28"/>
+          <w:szCs w:val="28"/>
+        </w:rPr>
+        <w:t>, что уменьшит затраты времени</w:t>
+      </w:r>
+      <w:r>
+        <w:rPr>
+          <w:rFonts w:eastAsia="Times New Roman"/>
+          <w:sz w:val="28"/>
+          <w:szCs w:val="28"/>
+        </w:rPr>
+        <w:t xml:space="preserve"> на поиск и обработку информации</w:t>
+      </w:r>
+      <w:r>
+        <w:rPr>
+          <w:rFonts w:eastAsia="Times New Roman"/>
+          <w:sz w:val="28"/>
+          <w:szCs w:val="28"/>
+        </w:rPr>
+        <w:t>;</w:t>
       </w:r>
     </w:p>
     <w:p>
@@ -1192,7 +1314,7 @@
           <w:sz w:val="28"/>
           <w:szCs w:val="28"/>
         </w:rPr>
-        <w:t>водителях</w:t>
+        <w:t>сотрудниках</w:t>
       </w:r>
       <w:r>
         <w:rPr>
@@ -1200,7 +1322,15 @@
           <w:sz w:val="28"/>
           <w:szCs w:val="28"/>
         </w:rPr>
-        <w:t>, автомобилях и путевках на автомобили организации</w:t>
+        <w:t xml:space="preserve"> организации</w:t>
+      </w:r>
+      <w:r>
+        <w:rPr>
+          <w:rFonts w:eastAsia="Times New Roman"/>
+          <w:sz w:val="28"/>
+          <w:szCs w:val="28"/>
+        </w:rPr>
+        <w:t>, их домашних адресах, телефонах, должностях, тарифных ставках и начисленной заработной плате</w:t>
       </w:r>
       <w:r>
         <w:rPr>
@@ -1227,7 +1357,23 @@
           <w:sz w:val="28"/>
           <w:szCs w:val="28"/>
         </w:rPr>
-        <w:t>Объектом автоматизации является рабочее место экономиста организации.</w:t>
+        <w:t xml:space="preserve">Объектом автоматизации является рабочее место </w:t>
+      </w:r>
+      <w:r>
+        <w:rPr>
+          <w:rFonts w:eastAsia="Times New Roman"/>
+          <w:sz w:val="28"/>
+          <w:szCs w:val="28"/>
+        </w:rPr>
+        <w:t>бухгалтера</w:t>
+      </w:r>
+      <w:r>
+        <w:rPr>
+          <w:rFonts w:eastAsia="Times New Roman"/>
+          <w:sz w:val="28"/>
+          <w:szCs w:val="28"/>
+        </w:rPr>
+        <w:t xml:space="preserve"> организации.</w:t>
       </w:r>
     </w:p>
     <w:p>
@@ -1254,7 +1400,15 @@
           <w:sz w:val="28"/>
           <w:szCs w:val="28"/>
         </w:rPr>
-        <w:t xml:space="preserve"> выданных путевок на передвижение автотранспорта и автомобилей</w:t>
+        <w:t xml:space="preserve"> </w:t>
+      </w:r>
+      <w:r>
+        <w:rPr>
+          <w:rFonts w:eastAsia="Times New Roman"/>
+          <w:sz w:val="28"/>
+          <w:szCs w:val="28"/>
+        </w:rPr>
+        <w:t>сотрудников и их заработной платы</w:t>
       </w:r>
       <w:r>
         <w:rPr>
@@ -1281,7 +1435,23 @@
           <w:sz w:val="28"/>
           <w:szCs w:val="28"/>
         </w:rPr>
-        <w:t>Критерием оценки достижения целей создания программного средства является упрощение ведения учета путевок, автотранспорта и топлива организации.</w:t>
+        <w:t xml:space="preserve">Критерием оценки достижения целей создания программного средства является упрощение ведения учета </w:t>
+      </w:r>
+      <w:r>
+        <w:rPr>
+          <w:rFonts w:eastAsia="Times New Roman"/>
+          <w:sz w:val="28"/>
+          <w:szCs w:val="28"/>
+        </w:rPr>
+        <w:t>сотрудников и контроля расходования фонда заработной платы</w:t>
+      </w:r>
+      <w:r>
+        <w:rPr>
+          <w:rFonts w:eastAsia="Times New Roman"/>
+          <w:sz w:val="28"/>
+          <w:szCs w:val="28"/>
+        </w:rPr>
+        <w:t xml:space="preserve"> организации.</w:t>
       </w:r>
     </w:p>
     <w:p>
@@ -1338,7 +1508,23 @@
           <w:sz w:val="28"/>
           <w:szCs w:val="28"/>
         </w:rPr>
-        <w:t>Структурой хранения данных будет являться собственная база данных. Клиентский интерфейс прикладной программы будет разрабатываться в Visual Studio 2019, поддерживающий интерфейс операционной системы Windows. Взаимодействие с пользователем будет осуществляться через диалоговые окна.</w:t>
+        <w:t>Структурой хранения данных будет являться собственная база данных. Клиентский интерфейс прикладной программы будет разрабатываться в Visual Studio 2019, поддерживающий интерфейс операционной системы Windows. Взаимодействие с пользователем будет осуществляться через диалоговые окна</w:t>
+      </w:r>
+      <w:r>
+        <w:rPr>
+          <w:rFonts w:eastAsia="Times New Roman"/>
+          <w:sz w:val="28"/>
+          <w:szCs w:val="28"/>
+        </w:rPr>
+        <w:t xml:space="preserve"> и главное окно приложения</w:t>
+      </w:r>
+      <w:r>
+        <w:rPr>
+          <w:rFonts w:eastAsia="Times New Roman"/>
+          <w:sz w:val="28"/>
+          <w:szCs w:val="28"/>
+        </w:rPr>
+        <w:t>.</w:t>
       </w:r>
     </w:p>
     <w:p>
@@ -1399,7 +1585,23 @@
           <w:sz w:val="28"/>
           <w:szCs w:val="28"/>
         </w:rPr>
-        <w:t>добавлять данные об автомобилях, водителях, путевках и топливе;</w:t>
+        <w:t xml:space="preserve">добавлять данные о </w:t>
+      </w:r>
+      <w:r>
+        <w:rPr>
+          <w:rFonts w:eastAsia="Times New Roman"/>
+          <w:sz w:val="28"/>
+          <w:szCs w:val="28"/>
+        </w:rPr>
+        <w:t>сотрудниках, должностях, тарифных ставках</w:t>
+      </w:r>
+      <w:r>
+        <w:rPr>
+          <w:rFonts w:eastAsia="Times New Roman"/>
+          <w:sz w:val="28"/>
+          <w:szCs w:val="28"/>
+        </w:rPr>
+        <w:t>;</w:t>
       </w:r>
     </w:p>
     <w:p>
@@ -1422,7 +1624,92 @@
           <w:sz w:val="28"/>
           <w:szCs w:val="28"/>
         </w:rPr>
-        <w:t>производить редактирование информации о поездках;</w:t>
+        <w:t xml:space="preserve">производить редактирование информации о </w:t>
+      </w:r>
+      <w:r>
+        <w:rPr>
+          <w:rFonts w:eastAsia="Times New Roman"/>
+          <w:sz w:val="28"/>
+          <w:szCs w:val="28"/>
+        </w:rPr>
+        <w:t>сотрудниках</w:t>
+      </w:r>
+      <w:r>
+        <w:rPr>
+          <w:rFonts w:eastAsia="Times New Roman"/>
+          <w:sz w:val="28"/>
+          <w:szCs w:val="28"/>
+        </w:rPr>
+        <w:t>;</w:t>
+      </w:r>
+    </w:p>
+    <w:p>
+      <w:pPr>
+        <w:numPr>
+          <w:ilvl w:val="0"/>
+          <w:numId w:val="25"/>
+        </w:numPr>
+        <w:ind w:left="1276" w:hanging="425"/>
+        <w:jc w:val="both"/>
+        <w:rPr>
+          <w:rFonts w:eastAsia="Times New Roman"/>
+          <w:sz w:val="28"/>
+          <w:szCs w:val="28"/>
+        </w:rPr>
+      </w:pPr>
+      <w:r>
+        <w:rPr>
+          <w:rFonts w:eastAsia="Times New Roman"/>
+          <w:sz w:val="28"/>
+          <w:szCs w:val="28"/>
+        </w:rPr>
+        <w:t>формировать отчет по заработной плате;</w:t>
+      </w:r>
+    </w:p>
+    <w:p>
+      <w:pPr>
+        <w:numPr>
+          <w:ilvl w:val="0"/>
+          <w:numId w:val="25"/>
+        </w:numPr>
+        <w:ind w:left="1276" w:hanging="425"/>
+        <w:jc w:val="both"/>
+        <w:rPr>
+          <w:rFonts w:eastAsia="Times New Roman"/>
+          <w:sz w:val="28"/>
+          <w:szCs w:val="28"/>
+        </w:rPr>
+      </w:pPr>
+      <w:r>
+        <w:rPr>
+          <w:rFonts w:eastAsia="Times New Roman"/>
+          <w:sz w:val="28"/>
+          <w:szCs w:val="28"/>
+        </w:rPr>
+        <w:t>производить поиск сотрудника в базе данных;</w:t>
+      </w:r>
+    </w:p>
+    <w:p>
+      <w:pPr>
+        <w:numPr>
+          <w:ilvl w:val="0"/>
+          <w:numId w:val="25"/>
+        </w:numPr>
+        <w:ind w:left="1276" w:hanging="425"/>
+        <w:jc w:val="both"/>
+        <w:rPr>
+          <w:rFonts w:eastAsia="Times New Roman"/>
+          <w:sz w:val="28"/>
+          <w:szCs w:val="28"/>
+        </w:rPr>
+      </w:pPr>
+      <w:r>
+        <w:rPr>
+          <w:rFonts w:eastAsia="Times New Roman"/>
+          <w:sz w:val="28"/>
+          <w:szCs w:val="28"/>
+        </w:rPr>
+        <w:t>производить начисление заработной платы сотрудникам.</w:t>
       </w:r>
     </w:p>
     <w:p>
@@ -1447,15 +1734,15 @@
           <w:i/>
         </w:rPr>
       </w:pPr>
-      <w:bookmarkStart w:id="24" w:name="_Toc86485667"/>
-      <w:bookmarkStart w:id="25" w:name="_Toc86486005"/>
-      <w:bookmarkStart w:id="26" w:name="_Toc86568959"/>
-      <w:bookmarkStart w:id="27" w:name="_Toc86569672"/>
-      <w:bookmarkStart w:id="28" w:name="_Toc187486"/>
-      <w:bookmarkStart w:id="29" w:name="_Toc189300"/>
-      <w:bookmarkStart w:id="30" w:name="_Toc99359335"/>
-      <w:bookmarkStart w:id="31" w:name="_Toc99359387"/>
-      <w:bookmarkStart w:id="32" w:name="_Toc99360259"/>
+      <w:bookmarkStart w:id="23" w:name="_Toc86485667"/>
+      <w:bookmarkStart w:id="24" w:name="_Toc86486005"/>
+      <w:bookmarkStart w:id="25" w:name="_Toc86568959"/>
+      <w:bookmarkStart w:id="26" w:name="_Toc86569672"/>
+      <w:bookmarkStart w:id="27" w:name="_Toc187486"/>
+      <w:bookmarkStart w:id="28" w:name="_Toc189300"/>
+      <w:bookmarkStart w:id="29" w:name="_Toc99359335"/>
+      <w:bookmarkStart w:id="30" w:name="_Toc99359387"/>
+      <w:bookmarkStart w:id="31" w:name="_Toc99360259"/>
       <w:r>
         <w:rPr>
           <w:rFonts w:ascii="Times New Roman" w:hAnsi="Times New Roman"/>
@@ -1469,35 +1756,35 @@
         <w:lastRenderedPageBreak/>
         <w:t xml:space="preserve">2 </w:t>
       </w:r>
+      <w:bookmarkEnd w:id="23"/>
       <w:bookmarkEnd w:id="24"/>
       <w:bookmarkEnd w:id="25"/>
       <w:bookmarkEnd w:id="26"/>
+      <w:r>
+        <w:rPr>
+          <w:rFonts w:ascii="Times New Roman" w:hAnsi="Times New Roman"/>
+        </w:rPr>
+        <w:t>Проектирование программного продукта</w:t>
+      </w:r>
       <w:bookmarkEnd w:id="27"/>
-      <w:r>
-        <w:rPr>
-          <w:rFonts w:ascii="Times New Roman" w:hAnsi="Times New Roman"/>
-        </w:rPr>
-        <w:t>Проектирование программного продукта</w:t>
-      </w:r>
       <w:bookmarkEnd w:id="28"/>
       <w:bookmarkEnd w:id="29"/>
       <w:bookmarkEnd w:id="30"/>
       <w:bookmarkEnd w:id="31"/>
-      <w:bookmarkEnd w:id="32"/>
     </w:p>
     <w:p>
       <w:pPr>
         <w:pStyle w:val="2"/>
       </w:pPr>
-      <w:bookmarkStart w:id="33" w:name="_Toc99359336"/>
-      <w:bookmarkStart w:id="34" w:name="_Toc99359388"/>
-      <w:bookmarkStart w:id="35" w:name="_Toc99360260"/>
+      <w:bookmarkStart w:id="32" w:name="_Toc99359336"/>
+      <w:bookmarkStart w:id="33" w:name="_Toc99359388"/>
+      <w:bookmarkStart w:id="34" w:name="_Toc99360260"/>
       <w:r>
         <w:t>2.1 Разработка модели данных</w:t>
       </w:r>
+      <w:bookmarkEnd w:id="32"/>
       <w:bookmarkEnd w:id="33"/>
       <w:bookmarkEnd w:id="34"/>
-      <w:bookmarkEnd w:id="35"/>
     </w:p>
     <w:p>
       <w:pPr>
@@ -1563,9 +1850,9 @@
         </w:rPr>
         <w:drawing>
           <wp:inline distT="0" distB="0" distL="0" distR="0">
-            <wp:extent cx="5373410" cy="4271749"/>
-            <wp:effectExtent l="0" t="0" r="0" b="0"/>
-            <wp:docPr id="32" name="Рисунок 32"/>
+            <wp:extent cx="5332112" cy="4758055"/>
+            <wp:effectExtent l="0" t="0" r="1905" b="4445"/>
+            <wp:docPr id="20" name="Рисунок 20"/>
             <wp:cNvGraphicFramePr>
               <a:graphicFrameLocks xmlns:a="http://schemas.openxmlformats.org/drawingml/2006/main" noChangeAspect="1"/>
             </wp:cNvGraphicFramePr>
@@ -1573,7 +1860,7 @@
               <a:graphicData uri="http://schemas.openxmlformats.org/drawingml/2006/picture">
                 <pic:pic xmlns:pic="http://schemas.openxmlformats.org/drawingml/2006/picture">
                   <pic:nvPicPr>
-                    <pic:cNvPr id="32" name="Диаграмма вариантов использования.bmp"/>
+                    <pic:cNvPr id="20" name="Варианты использования.bmp"/>
                     <pic:cNvPicPr/>
                   </pic:nvPicPr>
                   <pic:blipFill>
@@ -1591,7 +1878,7 @@
                   <pic:spPr>
                     <a:xfrm>
                       <a:off x="0" y="0"/>
-                      <a:ext cx="5380730" cy="4277568"/>
+                      <a:ext cx="5334835" cy="4760485"/>
                     </a:xfrm>
                     <a:prstGeom prst="rect">
                       <a:avLst/>
@@ -1650,7 +1937,17 @@
           <w:sz w:val="28"/>
           <w:szCs w:val="28"/>
         </w:rPr>
-        <w:t>Описание вариантов использования представлено в таблице 1.</w:t>
+        <w:t>Описание варианто</w:t>
+      </w:r>
+      <w:bookmarkStart w:id="35" w:name="_GoBack"/>
+      <w:bookmarkEnd w:id="35"/>
+      <w:r>
+        <w:rPr>
+          <w:rFonts w:eastAsia="Times New Roman"/>
+          <w:sz w:val="28"/>
+          <w:szCs w:val="28"/>
+        </w:rPr>
+        <w:t>в использования представлено в таблице 1.</w:t>
       </w:r>
     </w:p>
     <w:p>
@@ -1796,7 +2093,7 @@
                 <w:sz w:val="26"/>
                 <w:szCs w:val="26"/>
               </w:rPr>
-              <w:t>Экономист</w:t>
+              <w:t>Бухгалтер</w:t>
             </w:r>
           </w:p>
         </w:tc>
@@ -1820,7 +2117,7 @@
                 <w:sz w:val="26"/>
                 <w:szCs w:val="26"/>
               </w:rPr>
-              <w:t>Оформить путевку</w:t>
+              <w:t>Управление сотрудниками</w:t>
             </w:r>
           </w:p>
         </w:tc>
@@ -1844,33 +2141,33 @@
                 <w:sz w:val="26"/>
                 <w:szCs w:val="26"/>
               </w:rPr>
-              <w:t>Ввод данных о путевке</w:t>
-            </w:r>
-          </w:p>
-        </w:tc>
-      </w:tr>
-      <w:tr>
-        <w:tc>
-          <w:tcPr>
-            <w:tcW w:w="2235" w:type="dxa"/>
-            <w:shd w:val="clear" w:color="auto" w:fill="auto"/>
-          </w:tcPr>
-          <w:p>
-            <w:pPr>
-              <w:jc w:val="both"/>
+              <w:t xml:space="preserve">Ввод данных о </w:t>
+            </w:r>
+            <w:r>
               <w:rPr>
                 <w:rFonts w:eastAsia="Times New Roman"/>
                 <w:sz w:val="26"/>
                 <w:szCs w:val="26"/>
               </w:rPr>
-            </w:pPr>
+              <w:t>сотрудниках</w:t>
+            </w:r>
+          </w:p>
+        </w:tc>
+      </w:tr>
+      <w:tr>
+        <w:tc>
+          <w:tcPr>
+            <w:tcW w:w="2235" w:type="dxa"/>
+            <w:shd w:val="clear" w:color="auto" w:fill="auto"/>
+          </w:tcPr>
+          <w:p>
             <w:r>
               <w:rPr>
                 <w:rFonts w:eastAsia="Times New Roman"/>
                 <w:sz w:val="26"/>
                 <w:szCs w:val="26"/>
               </w:rPr>
-              <w:t>Экономист</w:t>
+              <w:t>Бухгалтер</w:t>
             </w:r>
           </w:p>
         </w:tc>
@@ -1894,7 +2191,7 @@
                 <w:sz w:val="26"/>
                 <w:szCs w:val="26"/>
               </w:rPr>
-              <w:t>Оформить водителя</w:t>
+              <w:t>Управление должностями</w:t>
             </w:r>
           </w:p>
         </w:tc>
@@ -1918,33 +2215,33 @@
                 <w:sz w:val="26"/>
                 <w:szCs w:val="26"/>
               </w:rPr>
-              <w:t>Ввод данных о водителе</w:t>
-            </w:r>
-          </w:p>
-        </w:tc>
-      </w:tr>
-      <w:tr>
-        <w:tc>
-          <w:tcPr>
-            <w:tcW w:w="2235" w:type="dxa"/>
-            <w:shd w:val="clear" w:color="auto" w:fill="auto"/>
-          </w:tcPr>
-          <w:p>
-            <w:pPr>
-              <w:jc w:val="both"/>
+              <w:t xml:space="preserve">Ввод данных о </w:t>
+            </w:r>
+            <w:r>
               <w:rPr>
                 <w:rFonts w:eastAsia="Times New Roman"/>
                 <w:sz w:val="26"/>
                 <w:szCs w:val="26"/>
               </w:rPr>
-            </w:pPr>
+              <w:t>должностях</w:t>
+            </w:r>
+          </w:p>
+        </w:tc>
+      </w:tr>
+      <w:tr>
+        <w:tc>
+          <w:tcPr>
+            <w:tcW w:w="2235" w:type="dxa"/>
+            <w:shd w:val="clear" w:color="auto" w:fill="auto"/>
+          </w:tcPr>
+          <w:p>
             <w:r>
               <w:rPr>
                 <w:rFonts w:eastAsia="Times New Roman"/>
                 <w:sz w:val="26"/>
                 <w:szCs w:val="26"/>
               </w:rPr>
-              <w:t>Экономист</w:t>
+              <w:t>Бухгалтер</w:t>
             </w:r>
           </w:p>
         </w:tc>
@@ -1968,7 +2265,7 @@
                 <w:sz w:val="26"/>
                 <w:szCs w:val="26"/>
               </w:rPr>
-              <w:t>Оформить автомобиль</w:t>
+              <w:t>Управление ставками</w:t>
             </w:r>
           </w:p>
         </w:tc>
@@ -1992,33 +2289,33 @@
                 <w:sz w:val="26"/>
                 <w:szCs w:val="26"/>
               </w:rPr>
-              <w:t>Ввод данных об автомобиле</w:t>
-            </w:r>
-          </w:p>
-        </w:tc>
-      </w:tr>
-      <w:tr>
-        <w:tc>
-          <w:tcPr>
-            <w:tcW w:w="2235" w:type="dxa"/>
-            <w:shd w:val="clear" w:color="auto" w:fill="auto"/>
-          </w:tcPr>
-          <w:p>
-            <w:pPr>
-              <w:jc w:val="both"/>
+              <w:t xml:space="preserve">Ввод данных </w:t>
+            </w:r>
+            <w:r>
               <w:rPr>
                 <w:rFonts w:eastAsia="Times New Roman"/>
                 <w:sz w:val="26"/>
                 <w:szCs w:val="26"/>
               </w:rPr>
-            </w:pPr>
+              <w:t>о ставках</w:t>
+            </w:r>
+          </w:p>
+        </w:tc>
+      </w:tr>
+      <w:tr>
+        <w:tc>
+          <w:tcPr>
+            <w:tcW w:w="2235" w:type="dxa"/>
+            <w:shd w:val="clear" w:color="auto" w:fill="auto"/>
+          </w:tcPr>
+          <w:p>
             <w:r>
               <w:rPr>
                 <w:rFonts w:eastAsia="Times New Roman"/>
                 <w:sz w:val="26"/>
                 <w:szCs w:val="26"/>
               </w:rPr>
-              <w:t>Экономист</w:t>
+              <w:t>Бухгалтер</w:t>
             </w:r>
           </w:p>
         </w:tc>
@@ -2042,7 +2339,7 @@
                 <w:sz w:val="26"/>
                 <w:szCs w:val="26"/>
               </w:rPr>
-              <w:t>Изменить данные в базе</w:t>
+              <w:t>Начисление зарплаты</w:t>
             </w:r>
           </w:p>
         </w:tc>
@@ -2066,7 +2363,7 @@
                 <w:sz w:val="26"/>
                 <w:szCs w:val="26"/>
               </w:rPr>
-              <w:t>Поддержание актуальности базы данных</w:t>
+              <w:t>Начисление зарплаты исходя из должности и ставки</w:t>
             </w:r>
           </w:p>
         </w:tc>
@@ -2078,77 +2375,86 @@
             <w:shd w:val="clear" w:color="auto" w:fill="auto"/>
           </w:tcPr>
           <w:p>
-            <w:pPr>
-              <w:jc w:val="both"/>
+            <w:r>
               <w:rPr>
                 <w:rFonts w:eastAsia="Times New Roman"/>
                 <w:sz w:val="26"/>
                 <w:szCs w:val="26"/>
               </w:rPr>
-            </w:pPr>
-            <w:r>
+              <w:lastRenderedPageBreak/>
+              <w:t>Бухгалтер</w:t>
+            </w:r>
+          </w:p>
+        </w:tc>
+        <w:tc>
+          <w:tcPr>
+            <w:tcW w:w="4145" w:type="dxa"/>
+            <w:shd w:val="clear" w:color="auto" w:fill="auto"/>
+          </w:tcPr>
+          <w:p>
+            <w:pPr>
+              <w:jc w:val="both"/>
               <w:rPr>
                 <w:rFonts w:eastAsia="Times New Roman"/>
                 <w:sz w:val="26"/>
                 <w:szCs w:val="26"/>
               </w:rPr>
-              <w:t>Экономист</w:t>
-            </w:r>
-          </w:p>
-        </w:tc>
-        <w:tc>
-          <w:tcPr>
-            <w:tcW w:w="4145" w:type="dxa"/>
-            <w:shd w:val="clear" w:color="auto" w:fill="auto"/>
-          </w:tcPr>
-          <w:p>
-            <w:pPr>
-              <w:jc w:val="both"/>
+            </w:pPr>
+            <w:r>
               <w:rPr>
                 <w:rFonts w:eastAsia="Times New Roman"/>
                 <w:sz w:val="26"/>
                 <w:szCs w:val="26"/>
               </w:rPr>
-            </w:pPr>
-            <w:r>
+              <w:t>Поиск сотрудника</w:t>
+            </w:r>
+          </w:p>
+        </w:tc>
+        <w:tc>
+          <w:tcPr>
+            <w:tcW w:w="3191" w:type="dxa"/>
+            <w:shd w:val="clear" w:color="auto" w:fill="auto"/>
+          </w:tcPr>
+          <w:p>
+            <w:pPr>
+              <w:jc w:val="both"/>
               <w:rPr>
                 <w:rFonts w:eastAsia="Times New Roman"/>
                 <w:sz w:val="26"/>
                 <w:szCs w:val="26"/>
               </w:rPr>
-              <w:t>Вывести отчет по путевкам</w:t>
-            </w:r>
-          </w:p>
-        </w:tc>
-        <w:tc>
-          <w:tcPr>
-            <w:tcW w:w="3191" w:type="dxa"/>
-            <w:shd w:val="clear" w:color="auto" w:fill="auto"/>
-          </w:tcPr>
-          <w:p>
-            <w:pPr>
-              <w:jc w:val="both"/>
+            </w:pPr>
+            <w:r>
               <w:rPr>
                 <w:rFonts w:eastAsia="Times New Roman"/>
                 <w:sz w:val="26"/>
                 <w:szCs w:val="26"/>
               </w:rPr>
-            </w:pPr>
+              <w:t>Поиск сотрудника по ФИО</w:t>
+            </w:r>
+          </w:p>
+        </w:tc>
+      </w:tr>
+      <w:tr>
+        <w:tc>
+          <w:tcPr>
+            <w:tcW w:w="2235" w:type="dxa"/>
+            <w:shd w:val="clear" w:color="auto" w:fill="auto"/>
+          </w:tcPr>
+          <w:p>
             <w:r>
               <w:rPr>
                 <w:rFonts w:eastAsia="Times New Roman"/>
                 <w:sz w:val="26"/>
                 <w:szCs w:val="26"/>
               </w:rPr>
-              <w:t>Сформировать отчет по текущим путевкам</w:t>
-            </w:r>
-          </w:p>
-        </w:tc>
-      </w:tr>
-      <w:tr>
-        <w:tc>
-          <w:tcPr>
-            <w:tcW w:w="2235" w:type="dxa"/>
+              <w:t>Бухгалтер</w:t>
+            </w:r>
+          </w:p>
+        </w:tc>
+        <w:tc>
+          <w:tcPr>
+            <w:tcW w:w="4145" w:type="dxa"/>
             <w:shd w:val="clear" w:color="auto" w:fill="auto"/>
           </w:tcPr>
           <w:p>
@@ -2166,13 +2472,13 @@
                 <w:sz w:val="26"/>
                 <w:szCs w:val="26"/>
               </w:rPr>
-              <w:t>Экономист</w:t>
-            </w:r>
-          </w:p>
-        </w:tc>
-        <w:tc>
-          <w:tcPr>
-            <w:tcW w:w="4145" w:type="dxa"/>
+              <w:t>Формирование отчета</w:t>
+            </w:r>
+          </w:p>
+        </w:tc>
+        <w:tc>
+          <w:tcPr>
+            <w:tcW w:w="3191" w:type="dxa"/>
             <w:shd w:val="clear" w:color="auto" w:fill="auto"/>
           </w:tcPr>
           <w:p>
@@ -2190,31 +2496,15 @@
                 <w:sz w:val="26"/>
                 <w:szCs w:val="26"/>
               </w:rPr>
-              <w:t>Вывести отчет по автомобилям</w:t>
-            </w:r>
-          </w:p>
-        </w:tc>
-        <w:tc>
-          <w:tcPr>
-            <w:tcW w:w="3191" w:type="dxa"/>
-            <w:shd w:val="clear" w:color="auto" w:fill="auto"/>
-          </w:tcPr>
-          <w:p>
-            <w:pPr>
-              <w:jc w:val="both"/>
+              <w:t xml:space="preserve">Сформировать отчет по </w:t>
+            </w:r>
+            <w:r>
               <w:rPr>
                 <w:rFonts w:eastAsia="Times New Roman"/>
                 <w:sz w:val="26"/>
                 <w:szCs w:val="26"/>
               </w:rPr>
-            </w:pPr>
-            <w:r>
-              <w:rPr>
-                <w:rFonts w:eastAsia="Times New Roman"/>
-                <w:sz w:val="26"/>
-                <w:szCs w:val="26"/>
-              </w:rPr>
-              <w:t>Сформировать отчет по автомобилям</w:t>
+              <w:t>заработной плате</w:t>
             </w:r>
           </w:p>
         </w:tc>
@@ -2234,19 +2524,6 @@
         </w:rPr>
       </w:pPr>
       <w:bookmarkStart w:id="36" w:name="_Hlk99627367"/>
-      <w:r>
-        <w:rPr>
-          <w:sz w:val="28"/>
-        </w:rPr>
-        <w:t>Диаграмма классов форм приложения</w:t>
-      </w:r>
-      <w:bookmarkEnd w:id="36"/>
-      <w:r>
-        <w:rPr>
-          <w:sz w:val="28"/>
-        </w:rPr>
-        <w:t xml:space="preserve"> представлена на рисунке 2.</w:t>
-      </w:r>
     </w:p>
     <w:p>
       <w:pPr>
@@ -2259,6 +2536,33 @@
         <w:jc w:val="both"/>
         <w:rPr>
           <w:sz w:val="28"/>
+        </w:rPr>
+      </w:pPr>
+      <w:r>
+        <w:rPr>
+          <w:sz w:val="28"/>
+        </w:rPr>
+        <w:t>Диаграмма классов форм приложения</w:t>
+      </w:r>
+      <w:bookmarkEnd w:id="36"/>
+      <w:r>
+        <w:rPr>
+          <w:sz w:val="28"/>
+        </w:rPr>
+        <w:t xml:space="preserve"> представлена на рисунке 2.</w:t>
+      </w:r>
+    </w:p>
+    <w:p>
+      <w:pPr>
+        <w:pStyle w:val="aff0"/>
+        <w:tabs>
+          <w:tab w:val="left" w:pos="0"/>
+        </w:tabs>
+        <w:ind w:left="0" w:firstLine="851"/>
+        <w:contextualSpacing/>
+        <w:jc w:val="both"/>
+        <w:rPr>
+          <w:sz w:val="28"/>
           <w:highlight w:val="yellow"/>
         </w:rPr>
       </w:pPr>
@@ -2281,13 +2585,12 @@
         <w:rPr>
           <w:noProof/>
           <w:sz w:val="28"/>
-          <w:highlight w:val="yellow"/>
         </w:rPr>
         <w:drawing>
           <wp:inline distT="0" distB="0" distL="0" distR="0">
-            <wp:extent cx="5651500" cy="4902200"/>
-            <wp:effectExtent l="0" t="0" r="0" b="0"/>
-            <wp:docPr id="30" name="Рисунок 5" descr="classS_window"/>
+            <wp:extent cx="5484606" cy="3780790"/>
+            <wp:effectExtent l="0" t="0" r="1905" b="0"/>
+            <wp:docPr id="31" name="Рисунок 31"/>
             <wp:cNvGraphicFramePr>
               <a:graphicFrameLocks xmlns:a="http://schemas.openxmlformats.org/drawingml/2006/main" noChangeAspect="1"/>
             </wp:cNvGraphicFramePr>
@@ -2295,10 +2598,8 @@
               <a:graphicData uri="http://schemas.openxmlformats.org/drawingml/2006/picture">
                 <pic:pic xmlns:pic="http://schemas.openxmlformats.org/drawingml/2006/picture">
                   <pic:nvPicPr>
-                    <pic:cNvPr id="0" name="Picture 5" descr="classS_window"/>
-                    <pic:cNvPicPr>
-                      <a:picLocks noChangeAspect="1" noChangeArrowheads="1"/>
-                    </pic:cNvPicPr>
+                    <pic:cNvPr id="31" name="Диаграмма классов.bmp"/>
+                    <pic:cNvPicPr/>
                   </pic:nvPicPr>
                   <pic:blipFill>
                     <a:blip r:embed="rId9">
@@ -2308,23 +2609,18 @@
                         </a:ext>
                       </a:extLst>
                     </a:blip>
-                    <a:srcRect/>
                     <a:stretch>
                       <a:fillRect/>
                     </a:stretch>
                   </pic:blipFill>
-                  <pic:spPr bwMode="auto">
+                  <pic:spPr>
                     <a:xfrm>
                       <a:off x="0" y="0"/>
-                      <a:ext cx="5651500" cy="4902200"/>
+                      <a:ext cx="5488619" cy="3783556"/>
                     </a:xfrm>
                     <a:prstGeom prst="rect">
                       <a:avLst/>
                     </a:prstGeom>
-                    <a:noFill/>
-                    <a:ln>
-                      <a:noFill/>
-                    </a:ln>
                   </pic:spPr>
                 </pic:pic>
               </a:graphicData>
@@ -2453,14 +2749,13 @@
           <w:noProof/>
           <w:sz w:val="28"/>
           <w:szCs w:val="28"/>
-          <w:lang w:val="en-US"/>
         </w:rPr>
         <w:lastRenderedPageBreak/>
         <w:drawing>
           <wp:inline distT="0" distB="0" distL="0" distR="0">
-            <wp:extent cx="5772150" cy="4114800"/>
+            <wp:extent cx="5547360" cy="3149711"/>
             <wp:effectExtent l="0" t="0" r="0" b="0"/>
-            <wp:docPr id="29" name="Рисунок 7" descr="Диаграмма состояния"/>
+            <wp:docPr id="33" name="Рисунок 33"/>
             <wp:cNvGraphicFramePr>
               <a:graphicFrameLocks xmlns:a="http://schemas.openxmlformats.org/drawingml/2006/main" noChangeAspect="1"/>
             </wp:cNvGraphicFramePr>
@@ -2468,10 +2763,8 @@
               <a:graphicData uri="http://schemas.openxmlformats.org/drawingml/2006/picture">
                 <pic:pic xmlns:pic="http://schemas.openxmlformats.org/drawingml/2006/picture">
                   <pic:nvPicPr>
-                    <pic:cNvPr id="0" name="Picture 7" descr="Диаграмма состояния"/>
-                    <pic:cNvPicPr>
-                      <a:picLocks noChangeAspect="1" noChangeArrowheads="1"/>
-                    </pic:cNvPicPr>
+                    <pic:cNvPr id="33" name="Диаграмма состояния.bmp"/>
+                    <pic:cNvPicPr/>
                   </pic:nvPicPr>
                   <pic:blipFill>
                     <a:blip r:embed="rId10">
@@ -2481,23 +2774,18 @@
                         </a:ext>
                       </a:extLst>
                     </a:blip>
-                    <a:srcRect/>
                     <a:stretch>
                       <a:fillRect/>
                     </a:stretch>
                   </pic:blipFill>
-                  <pic:spPr bwMode="auto">
+                  <pic:spPr>
                     <a:xfrm>
                       <a:off x="0" y="0"/>
-                      <a:ext cx="5772150" cy="4114800"/>
+                      <a:ext cx="5559469" cy="3156586"/>
                     </a:xfrm>
                     <a:prstGeom prst="rect">
                       <a:avLst/>
                     </a:prstGeom>
-                    <a:noFill/>
-                    <a:ln>
-                      <a:noFill/>
-                    </a:ln>
                   </pic:spPr>
                 </pic:pic>
               </a:graphicData>
@@ -2791,7 +3079,6 @@
                 <w:sz w:val="28"/>
                 <w:szCs w:val="28"/>
               </w:rPr>
-              <w:lastRenderedPageBreak/>
               <w:t>№</w:t>
             </w:r>
           </w:p>
@@ -3132,6 +3419,7 @@
                 <w:sz w:val="28"/>
                 <w:szCs w:val="28"/>
               </w:rPr>
+              <w:lastRenderedPageBreak/>
               <w:t>2</w:t>
             </w:r>
           </w:p>
@@ -4244,7 +4532,6 @@
           <w:szCs w:val="28"/>
           <w:highlight w:val="yellow"/>
         </w:rPr>
-        <w:lastRenderedPageBreak/>
         <w:drawing>
           <wp:inline distT="0" distB="0" distL="0" distR="0">
             <wp:extent cx="5689600" cy="2946400"/>
@@ -4428,6 +4715,7 @@
                 <w:sz w:val="28"/>
                 <w:szCs w:val="28"/>
               </w:rPr>
+              <w:lastRenderedPageBreak/>
               <w:t>№</w:t>
             </w:r>
           </w:p>
@@ -6013,6 +6301,7 @@
           <w:szCs w:val="28"/>
           <w:highlight w:val="yellow"/>
         </w:rPr>
+        <w:lastRenderedPageBreak/>
         <w:drawing>
           <wp:inline distT="0" distB="0" distL="0" distR="0">
             <wp:extent cx="5784850" cy="3079750"/>
@@ -7489,39 +7778,47 @@
                 <w:sz w:val="28"/>
                 <w:szCs w:val="28"/>
               </w:rPr>
+              <w:t>8</w:t>
+            </w:r>
+          </w:p>
+        </w:tc>
+        <w:tc>
+          <w:tcPr>
+            <w:tcW w:w="2490" w:type="dxa"/>
+            <w:tcBorders>
+              <w:top w:val="single" w:sz="6" w:space="0" w:color="auto"/>
+              <w:left w:val="single" w:sz="6" w:space="0" w:color="auto"/>
+              <w:bottom w:val="single" w:sz="6" w:space="0" w:color="auto"/>
+              <w:right w:val="single" w:sz="6" w:space="0" w:color="auto"/>
+            </w:tcBorders>
+          </w:tcPr>
+          <w:p>
+            <w:pPr>
+              <w:autoSpaceDE w:val="0"/>
+              <w:autoSpaceDN w:val="0"/>
+              <w:adjustRightInd w:val="0"/>
+              <w:rPr>
+                <w:rFonts w:eastAsia="Calibri"/>
+                <w:sz w:val="28"/>
+                <w:szCs w:val="28"/>
+              </w:rPr>
+            </w:pPr>
+            <w:r>
+              <w:rPr>
+                <w:rFonts w:eastAsia="Calibri"/>
+                <w:sz w:val="28"/>
+                <w:szCs w:val="28"/>
+              </w:rPr>
+              <w:t xml:space="preserve">Нажатие кнопки закрытия главной формы программы </w:t>
+            </w:r>
+            <w:r>
+              <w:rPr>
+                <w:rFonts w:eastAsia="Calibri"/>
+                <w:sz w:val="28"/>
+                <w:szCs w:val="28"/>
+              </w:rPr>
               <w:lastRenderedPageBreak/>
-              <w:t>8</w:t>
-            </w:r>
-          </w:p>
-        </w:tc>
-        <w:tc>
-          <w:tcPr>
-            <w:tcW w:w="2490" w:type="dxa"/>
-            <w:tcBorders>
-              <w:top w:val="single" w:sz="6" w:space="0" w:color="auto"/>
-              <w:left w:val="single" w:sz="6" w:space="0" w:color="auto"/>
-              <w:bottom w:val="single" w:sz="6" w:space="0" w:color="auto"/>
-              <w:right w:val="single" w:sz="6" w:space="0" w:color="auto"/>
-            </w:tcBorders>
-          </w:tcPr>
-          <w:p>
-            <w:pPr>
-              <w:autoSpaceDE w:val="0"/>
-              <w:autoSpaceDN w:val="0"/>
-              <w:adjustRightInd w:val="0"/>
-              <w:rPr>
-                <w:rFonts w:eastAsia="Calibri"/>
-                <w:sz w:val="28"/>
-                <w:szCs w:val="28"/>
-              </w:rPr>
-            </w:pPr>
-            <w:r>
-              <w:rPr>
-                <w:rFonts w:eastAsia="Calibri"/>
-                <w:sz w:val="28"/>
-                <w:szCs w:val="28"/>
-              </w:rPr>
-              <w:t>Нажатие кнопки закрытия главной формы программы или выбор пункта «Закрыть» главного меню</w:t>
+              <w:t>или выбор пункта «Закрыть» главного меню</w:t>
             </w:r>
           </w:p>
         </w:tc>
@@ -7552,6 +7849,7 @@
                 <w:sz w:val="28"/>
                 <w:szCs w:val="28"/>
               </w:rPr>
+              <w:lastRenderedPageBreak/>
               <w:t>Завершает работу приложения</w:t>
             </w:r>
           </w:p>
@@ -8667,7 +8965,6 @@
                 <w:sz w:val="28"/>
                 <w:szCs w:val="28"/>
               </w:rPr>
-              <w:lastRenderedPageBreak/>
               <w:t>5</w:t>
             </w:r>
           </w:p>
@@ -8818,6 +9115,7 @@
                 <w:sz w:val="28"/>
                 <w:szCs w:val="28"/>
               </w:rPr>
+              <w:lastRenderedPageBreak/>
               <w:t>6</w:t>
             </w:r>
           </w:p>
@@ -9858,7 +10156,6 @@
                 <w:sz w:val="28"/>
                 <w:szCs w:val="28"/>
               </w:rPr>
-              <w:lastRenderedPageBreak/>
               <w:t>2</w:t>
             </w:r>
           </w:p>
@@ -10169,6 +10466,7 @@
                 <w:sz w:val="28"/>
                 <w:szCs w:val="28"/>
               </w:rPr>
+              <w:lastRenderedPageBreak/>
               <w:t>4</w:t>
             </w:r>
           </w:p>
@@ -11371,7 +11669,6 @@
                 <w:sz w:val="28"/>
                 <w:szCs w:val="28"/>
               </w:rPr>
-              <w:lastRenderedPageBreak/>
               <w:t>1</w:t>
             </w:r>
           </w:p>
@@ -11692,6 +11989,7 @@
                 <w:sz w:val="28"/>
                 <w:szCs w:val="28"/>
               </w:rPr>
+              <w:lastRenderedPageBreak/>
               <w:t>3</w:t>
             </w:r>
           </w:p>
@@ -12721,7 +13019,6 @@
                 <w:sz w:val="28"/>
                 <w:szCs w:val="28"/>
               </w:rPr>
-              <w:lastRenderedPageBreak/>
               <w:t>№</w:t>
             </w:r>
           </w:p>
@@ -13062,6 +13359,7 @@
                 <w:sz w:val="28"/>
                 <w:szCs w:val="28"/>
               </w:rPr>
+              <w:lastRenderedPageBreak/>
               <w:t>2</w:t>
             </w:r>
           </w:p>
@@ -13991,7 +14289,6 @@
           <w:sz w:val="28"/>
           <w:szCs w:val="28"/>
         </w:rPr>
-        <w:lastRenderedPageBreak/>
         <w:t>Для разрабатываемой программы рекомендуется использовать аппаратно-программные средства со следующими характеристиками:</w:t>
       </w:r>
     </w:p>
@@ -14068,6 +14365,7 @@
           <w:sz w:val="28"/>
           <w:szCs w:val="28"/>
         </w:rPr>
+        <w:lastRenderedPageBreak/>
         <w:t>- форм-фактор - ATX;</w:t>
       </w:r>
     </w:p>
@@ -19507,7 +19805,7 @@
         <v:path o:extrusionok="f" gradientshapeok="t" o:connecttype="rect"/>
         <o:lock v:ext="edit" aspectratio="t"/>
       </v:shapetype>
-      <v:shape id="_x0000_i1036" type="#_x0000_t75" style="width:2.25pt;height:2.25pt" o:bullet="t">
+      <v:shape id="_x0000_i1052" type="#_x0000_t75" style="width:2.25pt;height:2.25pt" o:bullet="t">
         <v:imagedata r:id="rId1" o:title=""/>
       </v:shape>
     </w:pict>
@@ -23820,7 +24118,7 @@
 </file>
 
 <file path=customXml/itemProps1.xml><?xml version="1.0" encoding="utf-8"?>
-<ds:datastoreItem xmlns:ds="http://schemas.openxmlformats.org/officeDocument/2006/customXml" ds:itemID="{3F1EBD5D-63B9-484E-B2C4-DF9F7243EB2C}">
+<ds:datastoreItem xmlns:ds="http://schemas.openxmlformats.org/officeDocument/2006/customXml" ds:itemID="{8ABC6917-A4B0-4B4D-ADD5-E874966726AC}">
   <ds:schemaRefs>
     <ds:schemaRef ds:uri="http://schemas.openxmlformats.org/officeDocument/2006/bibliography"/>
   </ds:schemaRefs>

</xml_diff>

<commit_message>
AUTO FROM WORK 25.04.2022 16:19:17,41
</commit_message>
<xml_diff>
--- a/2-kurs/2-2/KURS/Бесценный Сергей Петрович/Пояснительная записка.docx
+++ b/2-kurs/2-2/KURS/Бесценный Сергей Петрович/Пояснительная записка.docx
@@ -1937,17 +1937,7 @@
           <w:sz w:val="28"/>
           <w:szCs w:val="28"/>
         </w:rPr>
-        <w:t>Описание варианто</w:t>
-      </w:r>
-      <w:bookmarkStart w:id="35" w:name="_GoBack"/>
-      <w:bookmarkEnd w:id="35"/>
-      <w:r>
-        <w:rPr>
-          <w:rFonts w:eastAsia="Times New Roman"/>
-          <w:sz w:val="28"/>
-          <w:szCs w:val="28"/>
-        </w:rPr>
-        <w:t>в использования представлено в таблице 1.</w:t>
+        <w:t>Описание вариантов использования представлено в таблице 1.</w:t>
       </w:r>
     </w:p>
     <w:p>
@@ -2523,7 +2513,7 @@
           <w:sz w:val="28"/>
         </w:rPr>
       </w:pPr>
-      <w:bookmarkStart w:id="36" w:name="_Hlk99627367"/>
+      <w:bookmarkStart w:id="35" w:name="_Hlk99627367"/>
     </w:p>
     <w:p>
       <w:pPr>
@@ -2544,7 +2534,7 @@
         </w:rPr>
         <w:t>Диаграмма классов форм приложения</w:t>
       </w:r>
-      <w:bookmarkEnd w:id="36"/>
+      <w:bookmarkEnd w:id="35"/>
       <w:r>
         <w:rPr>
           <w:sz w:val="28"/>
@@ -2853,14 +2843,24 @@
           <w:sz w:val="28"/>
           <w:szCs w:val="28"/>
         </w:rPr>
-        <w:t>Диаграмма последовательности</w:t>
-      </w:r>
-      <w:r>
-        <w:rPr>
-          <w:sz w:val="28"/>
-          <w:szCs w:val="28"/>
-        </w:rPr>
-        <w:t xml:space="preserve"> «Автомобили» представлена на рисунке 4.</w:t>
+        <w:t xml:space="preserve">Диаграмма </w:t>
+      </w:r>
+      <w:bookmarkStart w:id="36" w:name="_GoBack"/>
+      <w:r>
+        <w:rPr>
+          <w:color w:val="FF0000"/>
+          <w:sz w:val="28"/>
+          <w:szCs w:val="28"/>
+        </w:rPr>
+        <w:t xml:space="preserve">последовательности «Автомобили» </w:t>
+      </w:r>
+      <w:bookmarkEnd w:id="36"/>
+      <w:r>
+        <w:rPr>
+          <w:sz w:val="28"/>
+          <w:szCs w:val="28"/>
+        </w:rPr>
+        <w:t>представлена на рисунке 4.</w:t>
       </w:r>
     </w:p>
     <w:p>
@@ -19805,7 +19805,7 @@
         <v:path o:extrusionok="f" gradientshapeok="t" o:connecttype="rect"/>
         <o:lock v:ext="edit" aspectratio="t"/>
       </v:shapetype>
-      <v:shape id="_x0000_i1052" type="#_x0000_t75" style="width:2.25pt;height:2.25pt" o:bullet="t">
+      <v:shape id="_x0000_i1053" type="#_x0000_t75" style="width:2.25pt;height:2.25pt" o:bullet="t">
         <v:imagedata r:id="rId1" o:title=""/>
       </v:shape>
     </w:pict>
@@ -24118,7 +24118,7 @@
 </file>
 
 <file path=customXml/itemProps1.xml><?xml version="1.0" encoding="utf-8"?>
-<ds:datastoreItem xmlns:ds="http://schemas.openxmlformats.org/officeDocument/2006/customXml" ds:itemID="{8ABC6917-A4B0-4B4D-ADD5-E874966726AC}">
+<ds:datastoreItem xmlns:ds="http://schemas.openxmlformats.org/officeDocument/2006/customXml" ds:itemID="{BB48DD62-A601-4469-9304-0A9B0CA5C011}">
   <ds:schemaRefs>
     <ds:schemaRef ds:uri="http://schemas.openxmlformats.org/officeDocument/2006/bibliography"/>
   </ds:schemaRefs>

</xml_diff>

<commit_message>
AUTO FROM WORK 26.04.2022  9:22:42,15
</commit_message>
<xml_diff>
--- a/2-kurs/2-2/KURS/Бесценный Сергей Петрович/Пояснительная записка.docx
+++ b/2-kurs/2-2/KURS/Бесценный Сергей Петрович/Пояснительная записка.docx
@@ -491,7 +491,23 @@
           <w:sz w:val="28"/>
           <w:szCs w:val="28"/>
         </w:rPr>
-        <w:t>сотрудники которой получают заработную плато не по условиям сдельно-премиальной оплаты труда, а находящиеся на фиксированных окладах с фиксированной премией</w:t>
+        <w:t>сотрудники которой получают заработную плат</w:t>
+      </w:r>
+      <w:r>
+        <w:rPr>
+          <w:color w:val="000000"/>
+          <w:sz w:val="28"/>
+          <w:szCs w:val="28"/>
+        </w:rPr>
+        <w:t>у</w:t>
+      </w:r>
+      <w:r>
+        <w:rPr>
+          <w:color w:val="000000"/>
+          <w:sz w:val="28"/>
+          <w:szCs w:val="28"/>
+        </w:rPr>
+        <w:t xml:space="preserve"> не по условиям сдельно-премиальной оплаты труда, а находящиеся на фиксированных окладах с фиксированной премией</w:t>
       </w:r>
       <w:r>
         <w:rPr>
@@ -7933,7 +7949,21 @@
           <w:sz w:val="28"/>
           <w:szCs w:val="28"/>
         </w:rPr>
-        <w:t>» представлена на рисунке 9.</w:t>
+        <w:t xml:space="preserve">» представлена на рисунке </w:t>
+      </w:r>
+      <w:r>
+        <w:rPr>
+          <w:sz w:val="28"/>
+          <w:szCs w:val="28"/>
+        </w:rPr>
+        <w:t>8</w:t>
+      </w:r>
+      <w:r>
+        <w:rPr>
+          <w:sz w:val="28"/>
+          <w:szCs w:val="28"/>
+        </w:rPr>
+        <w:t>.</w:t>
       </w:r>
     </w:p>
     <w:p>
@@ -8046,7 +8076,7 @@
           <w:sz w:val="28"/>
           <w:szCs w:val="28"/>
         </w:rPr>
-        <w:t>9</w:t>
+        <w:t>8</w:t>
       </w:r>
       <w:r>
         <w:rPr>
@@ -8110,7 +8140,14 @@
           <w:sz w:val="28"/>
           <w:szCs w:val="28"/>
         </w:rPr>
-        <w:t>Таблица 7</w:t>
+        <w:t xml:space="preserve">Таблица </w:t>
+      </w:r>
+      <w:r>
+        <w:rPr>
+          <w:sz w:val="28"/>
+          <w:szCs w:val="28"/>
+        </w:rPr>
+        <w:t>6</w:t>
       </w:r>
       <w:r>
         <w:rPr>
@@ -9497,7 +9534,21 @@
           <w:sz w:val="28"/>
           <w:szCs w:val="28"/>
         </w:rPr>
-        <w:t>» представлена на рисунке 10.</w:t>
+        <w:t xml:space="preserve">» представлена на рисунке </w:t>
+      </w:r>
+      <w:r>
+        <w:rPr>
+          <w:sz w:val="28"/>
+          <w:szCs w:val="28"/>
+        </w:rPr>
+        <w:t>9</w:t>
+      </w:r>
+      <w:r>
+        <w:rPr>
+          <w:sz w:val="28"/>
+          <w:szCs w:val="28"/>
+        </w:rPr>
+        <w:t>.</w:t>
       </w:r>
     </w:p>
     <w:p>
@@ -9610,7 +9661,7 @@
           <w:sz w:val="28"/>
           <w:szCs w:val="28"/>
         </w:rPr>
-        <w:t>10</w:t>
+        <w:t>9</w:t>
       </w:r>
       <w:r>
         <w:rPr>
@@ -9660,7 +9711,14 @@
           <w:sz w:val="28"/>
           <w:szCs w:val="28"/>
         </w:rPr>
-        <w:t>Таблица 8</w:t>
+        <w:t xml:space="preserve">Таблица </w:t>
+      </w:r>
+      <w:r>
+        <w:rPr>
+          <w:sz w:val="28"/>
+          <w:szCs w:val="28"/>
+        </w:rPr>
+        <w:t>7</w:t>
       </w:r>
       <w:r>
         <w:rPr>
@@ -10881,32 +10939,55 @@
           <w:sz w:val="28"/>
           <w:szCs w:val="28"/>
         </w:rPr>
-        <w:t xml:space="preserve">На </w:t>
-      </w:r>
-      <w:r>
-        <w:rPr>
-          <w:sz w:val="28"/>
-          <w:szCs w:val="28"/>
-          <w:highlight w:val="yellow"/>
-        </w:rPr>
-        <w:t>сегодняшний момент язык программирования C# один из самых мощных, быстро развиваю</w:t>
-      </w:r>
-      <w:bookmarkStart w:id="44" w:name="_GoBack"/>
-      <w:bookmarkEnd w:id="44"/>
-      <w:r>
-        <w:rPr>
-          <w:sz w:val="28"/>
-          <w:szCs w:val="28"/>
-          <w:highlight w:val="yellow"/>
-        </w:rPr>
-        <w:t>щи</w:t>
-      </w:r>
-      <w:r>
-        <w:rPr>
-          <w:sz w:val="28"/>
-          <w:szCs w:val="28"/>
-        </w:rPr>
-        <w:t>хся и востребованных языков в ИТ-отрасли. В настоящий момент на нем пишутся самые различные приложения: от небольших десктопных программок до крупных веб-порталов и веб-сервисов, обслуживающих ежедневно миллионы пользователей.</w:t>
+        <w:t>C# (произносится “Си-</w:t>
+      </w:r>
+      <w:proofErr w:type="spellStart"/>
+      <w:r>
+        <w:rPr>
+          <w:sz w:val="28"/>
+          <w:szCs w:val="28"/>
+        </w:rPr>
+        <w:t>шарп</w:t>
+      </w:r>
+      <w:proofErr w:type="spellEnd"/>
+      <w:r>
+        <w:rPr>
+          <w:sz w:val="28"/>
+          <w:szCs w:val="28"/>
+        </w:rPr>
+        <w:t xml:space="preserve">”) — это язык программирования, предназначенный для разработки самых разнообразных приложений, предназначенных для выполнения в среде .NET </w:t>
+      </w:r>
+      <w:proofErr w:type="spellStart"/>
+      <w:r>
+        <w:rPr>
+          <w:sz w:val="28"/>
+          <w:szCs w:val="28"/>
+        </w:rPr>
+        <w:t>Framework</w:t>
+      </w:r>
+      <w:proofErr w:type="spellEnd"/>
+      <w:r>
+        <w:rPr>
+          <w:sz w:val="28"/>
+          <w:szCs w:val="28"/>
+        </w:rPr>
+        <w:t xml:space="preserve">. Язык C# прост, </w:t>
+      </w:r>
+      <w:proofErr w:type="spellStart"/>
+      <w:r>
+        <w:rPr>
+          <w:sz w:val="28"/>
+          <w:szCs w:val="28"/>
+        </w:rPr>
+        <w:t>типобезопасен</w:t>
+      </w:r>
+      <w:proofErr w:type="spellEnd"/>
+      <w:r>
+        <w:rPr>
+          <w:sz w:val="28"/>
+          <w:szCs w:val="28"/>
+        </w:rPr>
+        <w:t xml:space="preserve"> и объектно-ориентирован. Благодаря множеству нововведений C# обеспечивает возможность быстрой разработки приложений, но при этом сохраняет выразительность и элегантность, присущую языкам C.</w:t>
       </w:r>
     </w:p>
     <w:p>
@@ -10923,57 +11004,23 @@
           <w:sz w:val="28"/>
           <w:szCs w:val="28"/>
         </w:rPr>
-        <w:t xml:space="preserve">C# уже не молодой язык </w:t>
-      </w:r>
-      <w:proofErr w:type="gramStart"/>
-      <w:r>
-        <w:rPr>
-          <w:sz w:val="28"/>
-          <w:szCs w:val="28"/>
-        </w:rPr>
-        <w:t>и</w:t>
-      </w:r>
-      <w:proofErr w:type="gramEnd"/>
-      <w:r>
-        <w:rPr>
-          <w:sz w:val="28"/>
-          <w:szCs w:val="28"/>
-        </w:rPr>
-        <w:t xml:space="preserve"> как и вся платформа .NET уже прошел большой путь. Первая версия языка вышла вместе с релизом Microsoft Visual Studio .NET в феврале 2002 года. Текущей версией языка является версия C# 10.0, которая вышла 8 ноября 2021 года вместе с релизом .NET 6.</w:t>
-      </w:r>
-    </w:p>
-    <w:p>
-      <w:pPr>
-        <w:ind w:firstLine="851"/>
-        <w:jc w:val="both"/>
-        <w:rPr>
-          <w:sz w:val="28"/>
-          <w:szCs w:val="28"/>
-        </w:rPr>
-      </w:pPr>
-      <w:r>
-        <w:rPr>
-          <w:sz w:val="28"/>
-          <w:szCs w:val="28"/>
-        </w:rPr>
-        <w:t>C# является языком с Си-подобным синтаксисом и близок в этом отношении к C++ и Java.</w:t>
-      </w:r>
-    </w:p>
-    <w:p>
-      <w:pPr>
-        <w:ind w:firstLine="851"/>
-        <w:jc w:val="both"/>
-        <w:rPr>
-          <w:sz w:val="28"/>
-          <w:szCs w:val="28"/>
-        </w:rPr>
-      </w:pPr>
-      <w:r>
-        <w:rPr>
-          <w:sz w:val="28"/>
-          <w:szCs w:val="28"/>
-        </w:rPr>
-        <w:t xml:space="preserve">C# является объектно-ориентированным и в этом плане много перенял у Java и С++. Например, C# поддерживает полиморфизм, наследование, перегрузку операторов, статическую типизацию. Объектно-ориентированный подход позволяет решить задачи по построению крупных, но в тоже время гибких, масштабируемых и расширяемых приложений. И C# продолжает активно развиваться, и с каждой новой версией появляется все больше интересных функциональностей. </w:t>
+        <w:t xml:space="preserve">Visual C# — это реализация языка C# корпорацией Майкрософт. Поддержка Visual C# в Visual Studio обеспечивается с помощью полнофункционального редактора кода, компилятора, шаблонов проектов, конструкторов, мастеров кода, мощного и удобного отладчика и многих других средств. Библиотека классов .NET </w:t>
+      </w:r>
+      <w:proofErr w:type="spellStart"/>
+      <w:r>
+        <w:rPr>
+          <w:sz w:val="28"/>
+          <w:szCs w:val="28"/>
+        </w:rPr>
+        <w:t>Framework</w:t>
+      </w:r>
+      <w:proofErr w:type="spellEnd"/>
+      <w:r>
+        <w:rPr>
+          <w:sz w:val="28"/>
+          <w:szCs w:val="28"/>
+        </w:rPr>
+        <w:t xml:space="preserve"> предоставляет доступ ко многим службам операционной системы и другим полезным, правильным классам, что существенно ускоряет цикл разработки.</w:t>
       </w:r>
     </w:p>
     <w:p>
@@ -11052,8 +11099,23 @@
           <w:sz w:val="28"/>
           <w:szCs w:val="28"/>
         </w:rPr>
-        <w:lastRenderedPageBreak/>
-        <w:t>- число ядер не менее 2;</w:t>
+        <w:t>- число ядер не менее 2</w:t>
+      </w:r>
+      <w:r>
+        <w:rPr>
+          <w:rFonts w:eastAsia="Times New Roman"/>
+          <w:sz w:val="28"/>
+          <w:szCs w:val="28"/>
+        </w:rPr>
+        <w:t>, желательно от 4х и более</w:t>
+      </w:r>
+      <w:r>
+        <w:rPr>
+          <w:rFonts w:eastAsia="Times New Roman"/>
+          <w:sz w:val="28"/>
+          <w:szCs w:val="28"/>
+        </w:rPr>
+        <w:t>;</w:t>
       </w:r>
     </w:p>
     <w:p>
@@ -11126,7 +11188,23 @@
           <w:sz w:val="28"/>
           <w:szCs w:val="28"/>
         </w:rPr>
-        <w:t xml:space="preserve"> Гб;</w:t>
+        <w:t xml:space="preserve"> Гб</w:t>
+      </w:r>
+      <w:r>
+        <w:rPr>
+          <w:rFonts w:eastAsia="Times New Roman"/>
+          <w:sz w:val="28"/>
+          <w:szCs w:val="28"/>
+        </w:rPr>
+        <w:t>, желательно от 6 и более</w:t>
+      </w:r>
+      <w:r>
+        <w:rPr>
+          <w:rFonts w:eastAsia="Times New Roman"/>
+          <w:sz w:val="28"/>
+          <w:szCs w:val="28"/>
+        </w:rPr>
+        <w:t>;</w:t>
       </w:r>
     </w:p>
     <w:p>
@@ -11164,7 +11242,24 @@
           <w:sz w:val="28"/>
           <w:szCs w:val="28"/>
         </w:rPr>
-        <w:t>- минимальный объем жесткого диска: 150 ГБ;</w:t>
+        <w:lastRenderedPageBreak/>
+        <w:t>- минимальный объем жесткого диска: 1</w:t>
+      </w:r>
+      <w:r>
+        <w:rPr>
+          <w:rFonts w:eastAsia="Times New Roman"/>
+          <w:sz w:val="28"/>
+          <w:szCs w:val="28"/>
+        </w:rPr>
+        <w:t>2</w:t>
+      </w:r>
+      <w:r>
+        <w:rPr>
+          <w:rFonts w:eastAsia="Times New Roman"/>
+          <w:sz w:val="28"/>
+          <w:szCs w:val="28"/>
+        </w:rPr>
+        <w:t>0 ГБ;</w:t>
       </w:r>
     </w:p>
     <w:p>
@@ -11221,7 +11316,23 @@
           <w:sz w:val="28"/>
           <w:szCs w:val="28"/>
         </w:rPr>
-        <w:t>- ширина диагонали экрана – более 15 дюймов;</w:t>
+        <w:t>- ширина диагонали экрана – более 1</w:t>
+      </w:r>
+      <w:r>
+        <w:rPr>
+          <w:rFonts w:eastAsia="Times New Roman"/>
+          <w:sz w:val="28"/>
+          <w:szCs w:val="28"/>
+        </w:rPr>
+        <w:t>7</w:t>
+      </w:r>
+      <w:r>
+        <w:rPr>
+          <w:rFonts w:eastAsia="Times New Roman"/>
+          <w:sz w:val="28"/>
+          <w:szCs w:val="28"/>
+        </w:rPr>
+        <w:t xml:space="preserve"> дюймов;</w:t>
       </w:r>
     </w:p>
     <w:p>
@@ -11240,7 +11351,39 @@
           <w:sz w:val="28"/>
           <w:szCs w:val="28"/>
         </w:rPr>
-        <w:t>- разрешение по горизонтали и вертикали – не менее 1024x768;</w:t>
+        <w:t>- разрешение по горизонтали и вертикали – не менее 1</w:t>
+      </w:r>
+      <w:r>
+        <w:rPr>
+          <w:rFonts w:eastAsia="Times New Roman"/>
+          <w:sz w:val="28"/>
+          <w:szCs w:val="28"/>
+        </w:rPr>
+        <w:t>450</w:t>
+      </w:r>
+      <w:r>
+        <w:rPr>
+          <w:rFonts w:eastAsia="Times New Roman"/>
+          <w:sz w:val="28"/>
+          <w:szCs w:val="28"/>
+        </w:rPr>
+        <w:t>x</w:t>
+      </w:r>
+      <w:r>
+        <w:rPr>
+          <w:rFonts w:eastAsia="Times New Roman"/>
+          <w:sz w:val="28"/>
+          <w:szCs w:val="28"/>
+        </w:rPr>
+        <w:t>900</w:t>
+      </w:r>
+      <w:r>
+        <w:rPr>
+          <w:rFonts w:eastAsia="Times New Roman"/>
+          <w:sz w:val="28"/>
+          <w:szCs w:val="28"/>
+        </w:rPr>
+        <w:t>;</w:t>
       </w:r>
     </w:p>
     <w:p>
@@ -11278,7 +11421,15 @@
           <w:sz w:val="28"/>
           <w:szCs w:val="28"/>
         </w:rPr>
-        <w:t>11</w:t>
+        <w:t>1</w:t>
+      </w:r>
+      <w:r>
+        <w:rPr>
+          <w:rFonts w:eastAsia="Times New Roman"/>
+          <w:sz w:val="28"/>
+          <w:szCs w:val="28"/>
+        </w:rPr>
+        <w:t>0</w:t>
       </w:r>
       <w:r>
         <w:rPr>
@@ -11319,9 +11470,9 @@
         </w:rPr>
         <w:drawing>
           <wp:inline distT="0" distB="0" distL="0" distR="0">
-            <wp:extent cx="2990850" cy="3168650"/>
-            <wp:effectExtent l="0" t="0" r="0" b="0"/>
-            <wp:docPr id="21" name="Рисунок 7"/>
+            <wp:extent cx="5726994" cy="2571115"/>
+            <wp:effectExtent l="0" t="0" r="7620" b="635"/>
+            <wp:docPr id="37" name="Рисунок 37"/>
             <wp:cNvGraphicFramePr>
               <a:graphicFrameLocks xmlns:a="http://schemas.openxmlformats.org/drawingml/2006/main" noChangeAspect="1"/>
             </wp:cNvGraphicFramePr>
@@ -11329,10 +11480,8 @@
               <a:graphicData uri="http://schemas.openxmlformats.org/drawingml/2006/picture">
                 <pic:pic xmlns:pic="http://schemas.openxmlformats.org/drawingml/2006/picture">
                   <pic:nvPicPr>
-                    <pic:cNvPr id="0" name="Рисунок 7"/>
-                    <pic:cNvPicPr>
-                      <a:picLocks noChangeAspect="1" noChangeArrowheads="1"/>
-                    </pic:cNvPicPr>
+                    <pic:cNvPr id="37" name="Диаграмма компонентов.bmp"/>
+                    <pic:cNvPicPr/>
                   </pic:nvPicPr>
                   <pic:blipFill>
                     <a:blip r:embed="rId17">
@@ -11342,23 +11491,18 @@
                         </a:ext>
                       </a:extLst>
                     </a:blip>
-                    <a:srcRect/>
                     <a:stretch>
                       <a:fillRect/>
                     </a:stretch>
                   </pic:blipFill>
-                  <pic:spPr bwMode="auto">
+                  <pic:spPr>
                     <a:xfrm>
                       <a:off x="0" y="0"/>
-                      <a:ext cx="2990850" cy="3168650"/>
+                      <a:ext cx="5738119" cy="2576109"/>
                     </a:xfrm>
                     <a:prstGeom prst="rect">
                       <a:avLst/>
                     </a:prstGeom>
-                    <a:noFill/>
-                    <a:ln>
-                      <a:noFill/>
-                    </a:ln>
                   </pic:spPr>
                 </pic:pic>
               </a:graphicData>
@@ -11391,7 +11535,15 @@
           <w:sz w:val="28"/>
           <w:szCs w:val="28"/>
         </w:rPr>
-        <w:t>11</w:t>
+        <w:t>1</w:t>
+      </w:r>
+      <w:r>
+        <w:rPr>
+          <w:rFonts w:eastAsia="Times New Roman"/>
+          <w:sz w:val="28"/>
+          <w:szCs w:val="28"/>
+        </w:rPr>
+        <w:t>0</w:t>
       </w:r>
       <w:r>
         <w:rPr>
@@ -11423,9 +11575,9 @@
           <w:rFonts w:ascii="Times New Roman" w:hAnsi="Times New Roman"/>
         </w:rPr>
       </w:pPr>
-      <w:bookmarkStart w:id="45" w:name="_Toc99359339"/>
-      <w:bookmarkStart w:id="46" w:name="_Toc99359391"/>
-      <w:bookmarkStart w:id="47" w:name="_Toc99360263"/>
+      <w:bookmarkStart w:id="44" w:name="_Toc99359339"/>
+      <w:bookmarkStart w:id="45" w:name="_Toc99359391"/>
+      <w:bookmarkStart w:id="46" w:name="_Toc99360263"/>
       <w:r>
         <w:rPr>
           <w:rFonts w:ascii="Times New Roman" w:hAnsi="Times New Roman"/>
@@ -11439,26 +11591,26 @@
         <w:lastRenderedPageBreak/>
         <w:t>3 Реализация программного модуля</w:t>
       </w:r>
+      <w:bookmarkEnd w:id="44"/>
       <w:bookmarkEnd w:id="45"/>
       <w:bookmarkEnd w:id="46"/>
+    </w:p>
+    <w:p>
+      <w:pPr>
+        <w:pStyle w:val="2"/>
+        <w:rPr>
+          <w:szCs w:val="28"/>
+        </w:rPr>
+      </w:pPr>
+      <w:bookmarkStart w:id="47" w:name="_Toc99359340"/>
+      <w:bookmarkStart w:id="48" w:name="_Toc99359392"/>
+      <w:bookmarkStart w:id="49" w:name="_Toc99360264"/>
+      <w:r>
+        <w:t>3.1 Определение формы представления входных и выходных данных</w:t>
+      </w:r>
       <w:bookmarkEnd w:id="47"/>
-    </w:p>
-    <w:p>
-      <w:pPr>
-        <w:pStyle w:val="2"/>
-        <w:rPr>
-          <w:szCs w:val="28"/>
-        </w:rPr>
-      </w:pPr>
-      <w:bookmarkStart w:id="48" w:name="_Toc99359340"/>
-      <w:bookmarkStart w:id="49" w:name="_Toc99359392"/>
-      <w:bookmarkStart w:id="50" w:name="_Toc99360264"/>
-      <w:r>
-        <w:t>3.1 Определение формы представления входных и выходных данных</w:t>
-      </w:r>
       <w:bookmarkEnd w:id="48"/>
       <w:bookmarkEnd w:id="49"/>
-      <w:bookmarkEnd w:id="50"/>
       <w:r>
         <w:rPr>
           <w:b w:val="0"/>
@@ -11481,14 +11633,7 @@
           <w:sz w:val="28"/>
           <w:szCs w:val="28"/>
         </w:rPr>
-        <w:t xml:space="preserve">При разработке программного модуля </w:t>
-      </w:r>
-      <w:r>
-        <w:rPr>
-          <w:sz w:val="28"/>
-          <w:szCs w:val="28"/>
-        </w:rPr>
-        <w:t xml:space="preserve">была выбрана </w:t>
+        <w:t xml:space="preserve">При разработке программного модуля была выбрана </w:t>
       </w:r>
       <w:r>
         <w:rPr>
@@ -11502,7 +11647,49 @@
           <w:sz w:val="28"/>
           <w:szCs w:val="28"/>
         </w:rPr>
-        <w:t xml:space="preserve"> при которой в главном окне приложения отображается сводная информация по путевкам, а выполнение дополнительных действий, таких как внесение и удаление вспомогательных данных, просмотр и печать отчетов, поиск в базе данных производятся в отдельных окнах приложения</w:t>
+        <w:t xml:space="preserve"> при которой в главном окне приложения отображается </w:t>
+      </w:r>
+      <w:r>
+        <w:rPr>
+          <w:sz w:val="28"/>
+          <w:szCs w:val="28"/>
+        </w:rPr>
+        <w:t>общая</w:t>
+      </w:r>
+      <w:r>
+        <w:rPr>
+          <w:sz w:val="28"/>
+          <w:szCs w:val="28"/>
+        </w:rPr>
+        <w:t xml:space="preserve"> информация по </w:t>
+      </w:r>
+      <w:r>
+        <w:rPr>
+          <w:sz w:val="28"/>
+          <w:szCs w:val="28"/>
+        </w:rPr>
+        <w:t>сотрудникам</w:t>
+      </w:r>
+      <w:r>
+        <w:rPr>
+          <w:sz w:val="28"/>
+          <w:szCs w:val="28"/>
+        </w:rPr>
+        <w:t xml:space="preserve">, а выполнение дополнительных действий, таких как просмотр и печать отчетов, поиск в базе данных </w:t>
+      </w:r>
+      <w:r>
+        <w:rPr>
+          <w:sz w:val="28"/>
+          <w:szCs w:val="28"/>
+        </w:rPr>
+        <w:t xml:space="preserve">и начисление заработной платы </w:t>
+      </w:r>
+      <w:r>
+        <w:rPr>
+          <w:sz w:val="28"/>
+          <w:szCs w:val="28"/>
+        </w:rPr>
+        <w:t>производятся в отдельных окнах приложения</w:t>
       </w:r>
       <w:r>
         <w:rPr>
@@ -11516,21 +11703,28 @@
           <w:sz w:val="28"/>
           <w:szCs w:val="28"/>
         </w:rPr>
-        <w:t xml:space="preserve"> Формы приложений разработаны однотипно, для того чтобы облегчить пользователю изучение и работу с приложением. На вспомогательных формах присутствуют поля ввода данных, поле отображения уже внесенной в таблицу информации и указания записи для удаления, и три кнопки – «Записать», «Стереть» и «Удалить» сохраняющие данные в базу, очищающие поля ввода и удаляющие </w:t>
-      </w:r>
-      <w:r>
-        <w:rPr>
-          <w:sz w:val="28"/>
-          <w:szCs w:val="28"/>
-        </w:rPr>
-        <w:t>запись,</w:t>
-      </w:r>
-      <w:r>
-        <w:rPr>
-          <w:sz w:val="28"/>
-          <w:szCs w:val="28"/>
-        </w:rPr>
-        <w:t xml:space="preserve"> указанную в табличной части окна соответственно.</w:t>
+        <w:t xml:space="preserve"> На вспомогательных формах присутствуют поля ввода данных, поле отображения уже внесенной в таблицу информации</w:t>
+      </w:r>
+      <w:r>
+        <w:rPr>
+          <w:sz w:val="28"/>
+          <w:szCs w:val="28"/>
+        </w:rPr>
+        <w:t>, кнопки выполнения поиска, печати и сохранения отчета, начисления заработной</w:t>
+      </w:r>
+      <w:r>
+        <w:rPr>
+          <w:sz w:val="28"/>
+          <w:szCs w:val="28"/>
+        </w:rPr>
+        <w:t xml:space="preserve"> платы</w:t>
+      </w:r>
+      <w:r>
+        <w:rPr>
+          <w:sz w:val="28"/>
+          <w:szCs w:val="28"/>
+        </w:rPr>
+        <w:t>.</w:t>
       </w:r>
     </w:p>
     <w:p>
@@ -11548,7 +11742,21 @@
           <w:sz w:val="28"/>
           <w:szCs w:val="28"/>
         </w:rPr>
-        <w:t>В качестве выходных форм, помимо сводной главной формы приложения выступают формы поиска и отчета. Форма поиска позволяет осуществить быстрый поиск в базе данных записей по указанным критериям, а форма отчета – сформировать отчет и вывести его, при необходимости, на печать</w:t>
+        <w:t xml:space="preserve">В качестве выходных форм, помимо сводной главной формы приложения выступают формы поиска и отчета. Форма поиска позволяет осуществить быстрый поиск в базе данных записей </w:t>
+      </w:r>
+      <w:r>
+        <w:rPr>
+          <w:sz w:val="28"/>
+          <w:szCs w:val="28"/>
+        </w:rPr>
+        <w:t>сотрудников по части их ФИО</w:t>
+      </w:r>
+      <w:r>
+        <w:rPr>
+          <w:sz w:val="28"/>
+          <w:szCs w:val="28"/>
+        </w:rPr>
+        <w:t>, а форма отчета – сформировать отчет и вывести его, при необходимости, на печать</w:t>
       </w:r>
       <w:r>
         <w:rPr>
@@ -11620,19 +11828,19 @@
           <w:iCs/>
         </w:rPr>
       </w:pPr>
-      <w:bookmarkStart w:id="51" w:name="_Toc187488"/>
-      <w:bookmarkStart w:id="52" w:name="_Toc189302"/>
-      <w:bookmarkStart w:id="53" w:name="_Toc99359341"/>
-      <w:bookmarkStart w:id="54" w:name="_Toc99359393"/>
-      <w:bookmarkStart w:id="55" w:name="_Toc99360265"/>
+      <w:bookmarkStart w:id="50" w:name="_Toc187488"/>
+      <w:bookmarkStart w:id="51" w:name="_Toc189302"/>
+      <w:bookmarkStart w:id="52" w:name="_Toc99359341"/>
+      <w:bookmarkStart w:id="53" w:name="_Toc99359393"/>
+      <w:bookmarkStart w:id="54" w:name="_Toc99360265"/>
       <w:r>
         <w:t>3.2 Тестирование программного средства</w:t>
       </w:r>
+      <w:bookmarkEnd w:id="50"/>
       <w:bookmarkEnd w:id="51"/>
       <w:bookmarkEnd w:id="52"/>
       <w:bookmarkEnd w:id="53"/>
       <w:bookmarkEnd w:id="54"/>
-      <w:bookmarkEnd w:id="55"/>
     </w:p>
     <w:p>
       <w:pPr>
@@ -11653,9 +11861,9 @@
           <w:szCs w:val="28"/>
         </w:rPr>
       </w:pPr>
-      <w:bookmarkStart w:id="56" w:name="_Toc99359342"/>
-      <w:bookmarkStart w:id="57" w:name="_Toc99359394"/>
-      <w:bookmarkStart w:id="58" w:name="_Toc99360266"/>
+      <w:bookmarkStart w:id="55" w:name="_Toc99359342"/>
+      <w:bookmarkStart w:id="56" w:name="_Toc99359394"/>
+      <w:bookmarkStart w:id="57" w:name="_Toc99360266"/>
       <w:r>
         <w:rPr>
           <w:sz w:val="28"/>
@@ -11682,42 +11890,21 @@
           <w:sz w:val="28"/>
           <w:szCs w:val="28"/>
         </w:rPr>
-        <w:t>в виде таблицы (</w:t>
-      </w:r>
-      <w:r>
-        <w:rPr>
-          <w:sz w:val="28"/>
-          <w:szCs w:val="28"/>
-        </w:rPr>
-        <w:t>табли</w:t>
-      </w:r>
-      <w:r>
-        <w:rPr>
-          <w:sz w:val="28"/>
-          <w:szCs w:val="28"/>
-        </w:rPr>
-        <w:t xml:space="preserve">ца </w:t>
-      </w:r>
-      <w:r>
-        <w:rPr>
-          <w:sz w:val="28"/>
-          <w:szCs w:val="28"/>
-        </w:rPr>
-        <w:t>9</w:t>
-      </w:r>
-      <w:r>
-        <w:rPr>
-          <w:sz w:val="28"/>
-          <w:szCs w:val="28"/>
-        </w:rPr>
-        <w:t>)</w:t>
-      </w:r>
-      <w:r>
-        <w:rPr>
-          <w:sz w:val="28"/>
-          <w:szCs w:val="28"/>
-        </w:rPr>
-        <w:t>.</w:t>
+        <w:t xml:space="preserve">в виде таблицы (таблица </w:t>
+      </w:r>
+      <w:r>
+        <w:rPr>
+          <w:sz w:val="28"/>
+          <w:szCs w:val="28"/>
+        </w:rPr>
+        <w:t>8</w:t>
+      </w:r>
+      <w:r>
+        <w:rPr>
+          <w:sz w:val="28"/>
+          <w:szCs w:val="28"/>
+        </w:rPr>
+        <w:t>).</w:t>
       </w:r>
     </w:p>
     <w:p>
@@ -11750,7 +11937,7 @@
           <w:sz w:val="28"/>
           <w:szCs w:val="28"/>
         </w:rPr>
-        <w:t>9</w:t>
+        <w:t>8</w:t>
       </w:r>
       <w:r>
         <w:rPr>
@@ -11766,6 +11953,8 @@
         </w:rPr>
         <w:t>Результаты тестирования</w:t>
       </w:r>
+      <w:bookmarkStart w:id="58" w:name="_GoBack"/>
+      <w:bookmarkEnd w:id="58"/>
     </w:p>
     <w:tbl>
       <w:tblPr>
@@ -11971,7 +12160,28 @@
                 <w:sz w:val="28"/>
                 <w:szCs w:val="28"/>
               </w:rPr>
-              <w:t>Выбор путевки в таблице путевок</w:t>
+              <w:t xml:space="preserve">Выбор </w:t>
+            </w:r>
+            <w:r>
+              <w:rPr>
+                <w:sz w:val="28"/>
+                <w:szCs w:val="28"/>
+              </w:rPr>
+              <w:t>сотрудника</w:t>
+            </w:r>
+            <w:r>
+              <w:rPr>
+                <w:sz w:val="28"/>
+                <w:szCs w:val="28"/>
+              </w:rPr>
+              <w:t xml:space="preserve"> в таблице </w:t>
+            </w:r>
+            <w:r>
+              <w:rPr>
+                <w:sz w:val="28"/>
+                <w:szCs w:val="28"/>
+              </w:rPr>
+              <w:t>сотрудников</w:t>
             </w:r>
           </w:p>
         </w:tc>
@@ -11992,7 +12202,21 @@
                 <w:sz w:val="28"/>
                 <w:szCs w:val="28"/>
               </w:rPr>
-              <w:t>Отображение в связанных таблицах соответствующей информации о путевке</w:t>
+              <w:t xml:space="preserve">Отображение в связанных таблицах соответствующей информации о </w:t>
+            </w:r>
+            <w:r>
+              <w:rPr>
+                <w:sz w:val="28"/>
+                <w:szCs w:val="28"/>
+              </w:rPr>
+              <w:t>сотрудник</w:t>
+            </w:r>
+            <w:r>
+              <w:rPr>
+                <w:sz w:val="28"/>
+                <w:szCs w:val="28"/>
+              </w:rPr>
+              <w:t>е</w:t>
             </w:r>
           </w:p>
         </w:tc>
@@ -12033,7 +12257,14 @@
                 <w:sz w:val="28"/>
                 <w:szCs w:val="28"/>
               </w:rPr>
-              <w:t>Выбор пункта меню для внесения изменений в таблицы БД</w:t>
+              <w:t xml:space="preserve">Выбор пункта меню для </w:t>
+            </w:r>
+            <w:r>
+              <w:rPr>
+                <w:sz w:val="28"/>
+                <w:szCs w:val="28"/>
+              </w:rPr>
+              <w:t>начисления заработной платы</w:t>
             </w:r>
           </w:p>
         </w:tc>
@@ -12055,6 +12286,13 @@
                 <w:szCs w:val="28"/>
               </w:rPr>
               <w:t>Открытие соответствующей действию экранной формы</w:t>
+            </w:r>
+            <w:r>
+              <w:rPr>
+                <w:sz w:val="28"/>
+                <w:szCs w:val="28"/>
+              </w:rPr>
+              <w:t xml:space="preserve"> начисления заработной платы сотрудникам</w:t>
             </w:r>
           </w:p>
         </w:tc>
@@ -12278,8 +12516,14 @@
                 <w:sz w:val="28"/>
                 <w:szCs w:val="28"/>
               </w:rPr>
-              <w:lastRenderedPageBreak/>
-              <w:t>Форма работы с базой данных</w:t>
+              <w:t xml:space="preserve">Форма работы с </w:t>
+            </w:r>
+            <w:r>
+              <w:rPr>
+                <w:sz w:val="28"/>
+                <w:szCs w:val="28"/>
+              </w:rPr>
+              <w:t>заработной платой</w:t>
             </w:r>
           </w:p>
         </w:tc>
@@ -12306,7 +12550,22 @@
                 <w:sz w:val="28"/>
                 <w:szCs w:val="28"/>
               </w:rPr>
-              <w:t>Нажатие кнопки «Записать»</w:t>
+              <w:lastRenderedPageBreak/>
+              <w:t>Нажатие кнопки «</w:t>
+            </w:r>
+            <w:r>
+              <w:rPr>
+                <w:sz w:val="28"/>
+                <w:szCs w:val="28"/>
+              </w:rPr>
+              <w:t>Начислить</w:t>
+            </w:r>
+            <w:r>
+              <w:rPr>
+                <w:sz w:val="28"/>
+                <w:szCs w:val="28"/>
+              </w:rPr>
+              <w:t>»</w:t>
             </w:r>
           </w:p>
         </w:tc>
@@ -12327,7 +12586,28 @@
                 <w:sz w:val="28"/>
                 <w:szCs w:val="28"/>
               </w:rPr>
-              <w:t>Внесение записи в базу данных, с проверкой пустых полей</w:t>
+              <w:t>Расчет и в</w:t>
+            </w:r>
+            <w:r>
+              <w:rPr>
+                <w:sz w:val="28"/>
+                <w:szCs w:val="28"/>
+              </w:rPr>
+              <w:t>несение запис</w:t>
+            </w:r>
+            <w:r>
+              <w:rPr>
+                <w:sz w:val="28"/>
+                <w:szCs w:val="28"/>
+              </w:rPr>
+              <w:t>ей</w:t>
+            </w:r>
+            <w:r>
+              <w:rPr>
+                <w:sz w:val="28"/>
+                <w:szCs w:val="28"/>
+              </w:rPr>
+              <w:t xml:space="preserve"> в базу данных</w:t>
             </w:r>
           </w:p>
         </w:tc>
@@ -12342,6 +12622,30 @@
                 <w:szCs w:val="28"/>
               </w:rPr>
               <w:t>Выполнено</w:t>
+            </w:r>
+          </w:p>
+        </w:tc>
+      </w:tr>
+      <w:tr>
+        <w:tc>
+          <w:tcPr>
+            <w:tcW w:w="9781" w:type="dxa"/>
+            <w:gridSpan w:val="4"/>
+          </w:tcPr>
+          <w:p>
+            <w:pPr>
+              <w:jc w:val="center"/>
+              <w:rPr>
+                <w:sz w:val="28"/>
+                <w:szCs w:val="28"/>
+              </w:rPr>
+            </w:pPr>
+            <w:r>
+              <w:rPr>
+                <w:sz w:val="28"/>
+                <w:szCs w:val="28"/>
+              </w:rPr>
+              <w:t>Форма поиска</w:t>
             </w:r>
           </w:p>
         </w:tc>
@@ -12368,7 +12672,7 @@
                 <w:sz w:val="28"/>
                 <w:szCs w:val="28"/>
               </w:rPr>
-              <w:t>Нажатие кнопки «Стереть»</w:t>
+              <w:t>Нажатие кнопки «Поиск»</w:t>
             </w:r>
           </w:p>
         </w:tc>
@@ -12389,7 +12693,7 @@
                 <w:sz w:val="28"/>
                 <w:szCs w:val="28"/>
               </w:rPr>
-              <w:t>Очистка полей ввода записи</w:t>
+              <w:t>Вывод результатов поиска в табличной части формы, в соответствии с указанными критериями</w:t>
             </w:r>
           </w:p>
         </w:tc>
@@ -12430,7 +12734,7 @@
                 <w:sz w:val="28"/>
                 <w:szCs w:val="28"/>
               </w:rPr>
-              <w:t>Нажатие кнопки «Удалить»</w:t>
+              <w:t>Нажатие кнопки «Стереть»</w:t>
             </w:r>
           </w:p>
         </w:tc>
@@ -12451,7 +12755,7 @@
                 <w:sz w:val="28"/>
                 <w:szCs w:val="28"/>
               </w:rPr>
-              <w:t>Удаление записи выделенной в табличной части формы</w:t>
+              <w:t>Очистка полей ввода поисковой строки</w:t>
             </w:r>
           </w:p>
         </w:tc>
@@ -12551,7 +12855,7 @@
                 <w:sz w:val="28"/>
                 <w:szCs w:val="28"/>
               </w:rPr>
-              <w:t>Форма поиска</w:t>
+              <w:t>Форма отчета</w:t>
             </w:r>
           </w:p>
         </w:tc>
@@ -12578,7 +12882,7 @@
                 <w:sz w:val="28"/>
                 <w:szCs w:val="28"/>
               </w:rPr>
-              <w:t>Нажатие кнопки «Поиск»</w:t>
+              <w:t>Нажатие кнопки «Печать»</w:t>
             </w:r>
           </w:p>
         </w:tc>
@@ -12599,7 +12903,7 @@
                 <w:sz w:val="28"/>
                 <w:szCs w:val="28"/>
               </w:rPr>
-              <w:t>Вывод результатов поиска в табличной части формы, в соответствии с указанными критериями</w:t>
+              <w:t>Вывод отчета на притер</w:t>
             </w:r>
           </w:p>
         </w:tc>
@@ -12640,7 +12944,7 @@
                 <w:sz w:val="28"/>
                 <w:szCs w:val="28"/>
               </w:rPr>
-              <w:t>Нажатие кнопки «Стереть»</w:t>
+              <w:t>Нажатие кнопки «Экспорт»</w:t>
             </w:r>
           </w:p>
         </w:tc>
@@ -12661,7 +12965,7 @@
                 <w:sz w:val="28"/>
                 <w:szCs w:val="28"/>
               </w:rPr>
-              <w:t>Очистка полей ввода поисковой строки</w:t>
+              <w:t>Сохранение отчета в указанном формате</w:t>
             </w:r>
           </w:p>
         </w:tc>
@@ -12742,216 +13046,6 @@
           </w:p>
         </w:tc>
       </w:tr>
-      <w:tr>
-        <w:tc>
-          <w:tcPr>
-            <w:tcW w:w="9781" w:type="dxa"/>
-            <w:gridSpan w:val="4"/>
-          </w:tcPr>
-          <w:p>
-            <w:pPr>
-              <w:jc w:val="center"/>
-              <w:rPr>
-                <w:sz w:val="28"/>
-                <w:szCs w:val="28"/>
-              </w:rPr>
-            </w:pPr>
-            <w:r>
-              <w:rPr>
-                <w:sz w:val="28"/>
-                <w:szCs w:val="28"/>
-              </w:rPr>
-              <w:t>Форма отчета</w:t>
-            </w:r>
-          </w:p>
-        </w:tc>
-      </w:tr>
-      <w:tr>
-        <w:trPr>
-          <w:gridAfter w:val="1"/>
-          <w:wAfter w:w="6" w:type="dxa"/>
-        </w:trPr>
-        <w:tc>
-          <w:tcPr>
-            <w:tcW w:w="3434" w:type="dxa"/>
-          </w:tcPr>
-          <w:p>
-            <w:pPr>
-              <w:jc w:val="both"/>
-              <w:rPr>
-                <w:sz w:val="28"/>
-                <w:szCs w:val="28"/>
-              </w:rPr>
-            </w:pPr>
-            <w:r>
-              <w:rPr>
-                <w:sz w:val="28"/>
-                <w:szCs w:val="28"/>
-              </w:rPr>
-              <w:t>Нажатие кнопки «Печать»</w:t>
-            </w:r>
-          </w:p>
-        </w:tc>
-        <w:tc>
-          <w:tcPr>
-            <w:tcW w:w="4391" w:type="dxa"/>
-          </w:tcPr>
-          <w:p>
-            <w:pPr>
-              <w:jc w:val="both"/>
-              <w:rPr>
-                <w:sz w:val="28"/>
-                <w:szCs w:val="28"/>
-              </w:rPr>
-            </w:pPr>
-            <w:r>
-              <w:rPr>
-                <w:sz w:val="28"/>
-                <w:szCs w:val="28"/>
-              </w:rPr>
-              <w:t>Вывод отчета на притер</w:t>
-            </w:r>
-          </w:p>
-        </w:tc>
-        <w:tc>
-          <w:tcPr>
-            <w:tcW w:w="1950" w:type="dxa"/>
-          </w:tcPr>
-          <w:p>
-            <w:r>
-              <w:rPr>
-                <w:sz w:val="28"/>
-                <w:szCs w:val="28"/>
-              </w:rPr>
-              <w:t>Выполнено</w:t>
-            </w:r>
-          </w:p>
-        </w:tc>
-      </w:tr>
-      <w:tr>
-        <w:trPr>
-          <w:gridAfter w:val="1"/>
-          <w:wAfter w:w="6" w:type="dxa"/>
-        </w:trPr>
-        <w:tc>
-          <w:tcPr>
-            <w:tcW w:w="3434" w:type="dxa"/>
-          </w:tcPr>
-          <w:p>
-            <w:pPr>
-              <w:jc w:val="both"/>
-              <w:rPr>
-                <w:sz w:val="28"/>
-                <w:szCs w:val="28"/>
-              </w:rPr>
-            </w:pPr>
-            <w:r>
-              <w:rPr>
-                <w:sz w:val="28"/>
-                <w:szCs w:val="28"/>
-              </w:rPr>
-              <w:t>Нажатие кнопки «Экспорт»</w:t>
-            </w:r>
-          </w:p>
-        </w:tc>
-        <w:tc>
-          <w:tcPr>
-            <w:tcW w:w="4391" w:type="dxa"/>
-          </w:tcPr>
-          <w:p>
-            <w:pPr>
-              <w:jc w:val="both"/>
-              <w:rPr>
-                <w:sz w:val="28"/>
-                <w:szCs w:val="28"/>
-              </w:rPr>
-            </w:pPr>
-            <w:r>
-              <w:rPr>
-                <w:sz w:val="28"/>
-                <w:szCs w:val="28"/>
-              </w:rPr>
-              <w:t>Сохранение отчета в указанном формате</w:t>
-            </w:r>
-          </w:p>
-        </w:tc>
-        <w:tc>
-          <w:tcPr>
-            <w:tcW w:w="1950" w:type="dxa"/>
-          </w:tcPr>
-          <w:p>
-            <w:r>
-              <w:rPr>
-                <w:sz w:val="28"/>
-                <w:szCs w:val="28"/>
-              </w:rPr>
-              <w:t>Выполнено</w:t>
-            </w:r>
-          </w:p>
-        </w:tc>
-      </w:tr>
-      <w:tr>
-        <w:trPr>
-          <w:gridAfter w:val="1"/>
-          <w:wAfter w:w="6" w:type="dxa"/>
-        </w:trPr>
-        <w:tc>
-          <w:tcPr>
-            <w:tcW w:w="3434" w:type="dxa"/>
-          </w:tcPr>
-          <w:p>
-            <w:pPr>
-              <w:jc w:val="both"/>
-              <w:rPr>
-                <w:sz w:val="28"/>
-                <w:szCs w:val="28"/>
-              </w:rPr>
-            </w:pPr>
-            <w:r>
-              <w:rPr>
-                <w:sz w:val="28"/>
-                <w:szCs w:val="28"/>
-              </w:rPr>
-              <w:t>Нажатие кнопки закрытия формы</w:t>
-            </w:r>
-          </w:p>
-        </w:tc>
-        <w:tc>
-          <w:tcPr>
-            <w:tcW w:w="4391" w:type="dxa"/>
-          </w:tcPr>
-          <w:p>
-            <w:pPr>
-              <w:jc w:val="both"/>
-              <w:rPr>
-                <w:sz w:val="28"/>
-                <w:szCs w:val="28"/>
-              </w:rPr>
-            </w:pPr>
-            <w:r>
-              <w:rPr>
-                <w:sz w:val="28"/>
-                <w:szCs w:val="28"/>
-              </w:rPr>
-              <w:t>Закрытие текущей формы и возврат в главную форму приложения</w:t>
-            </w:r>
-          </w:p>
-        </w:tc>
-        <w:tc>
-          <w:tcPr>
-            <w:tcW w:w="1950" w:type="dxa"/>
-          </w:tcPr>
-          <w:p>
-            <w:r>
-              <w:rPr>
-                <w:sz w:val="28"/>
-                <w:szCs w:val="28"/>
-              </w:rPr>
-              <w:t>Выполнено</w:t>
-            </w:r>
-          </w:p>
-        </w:tc>
-      </w:tr>
     </w:tbl>
     <w:p>
       <w:pPr>
@@ -12969,9 +13063,9 @@
       <w:r>
         <w:t>3.3 Защита информации</w:t>
       </w:r>
+      <w:bookmarkEnd w:id="55"/>
       <w:bookmarkEnd w:id="56"/>
       <w:bookmarkEnd w:id="57"/>
-      <w:bookmarkEnd w:id="58"/>
     </w:p>
     <w:p>
       <w:pPr>
@@ -13001,7 +13095,14 @@
           <w:sz w:val="28"/>
           <w:szCs w:val="28"/>
         </w:rPr>
-        <w:t xml:space="preserve">Разработка способов защиты от несанкционированного доступа является обязательным этапом при написании программного продукта. Это позволяет защитить программный продукт от лишних и ненужных действий по отношению к программе, а также значительно улучшает диалог пользователя с программой. </w:t>
+        <w:t>Защита программы от несанкционированного доступа необходима</w:t>
+      </w:r>
+      <w:r>
+        <w:rPr>
+          <w:sz w:val="28"/>
+          <w:szCs w:val="28"/>
+        </w:rPr>
+        <w:t xml:space="preserve"> для сохранения личных данных сотрудников, таких как их адреса, телефоны и размер заработной платы. Для осуществления подобного рода защиты существуют различные способы. Одним из них является ограничение свободного доступа к рабочему месту бухгалтера, вторым – защита самого файла базы данных паролем известным только нужным пользователям системы. </w:t>
       </w:r>
     </w:p>
     <w:p>
@@ -13080,7 +13181,7 @@
           <w:sz w:val="28"/>
           <w:szCs w:val="28"/>
         </w:rPr>
-        <w:t xml:space="preserve">Справочная система - важная составная часть любой более-менее сложной (и даже простой) программы. Существуют разные форматы справочных систем. </w:t>
+        <w:t>В проекте использ</w:t>
       </w:r>
       <w:r>
         <w:rPr>
@@ -13088,7 +13189,7 @@
           <w:sz w:val="28"/>
           <w:szCs w:val="28"/>
         </w:rPr>
-        <w:t>В проекте использована</w:t>
+        <w:t xml:space="preserve">уется </w:t>
       </w:r>
       <w:r>
         <w:rPr>
@@ -13096,7 +13197,7 @@
           <w:sz w:val="28"/>
           <w:szCs w:val="28"/>
         </w:rPr>
-        <w:t xml:space="preserve"> справоч</w:t>
+        <w:t>справоч</w:t>
       </w:r>
       <w:r>
         <w:rPr>
@@ -13112,7 +13213,7 @@
           <w:sz w:val="28"/>
           <w:szCs w:val="28"/>
         </w:rPr>
-        <w:t xml:space="preserve">ую систему в формате WinHelp. Из достоинств WinHelp можно назвать ее надежность и меньшие, чем у HTML-help, требования к </w:t>
+        <w:t>ая</w:t>
       </w:r>
       <w:r>
         <w:rPr>
@@ -13120,8 +13221,140 @@
           <w:sz w:val="28"/>
           <w:szCs w:val="28"/>
         </w:rPr>
-        <w:lastRenderedPageBreak/>
-        <w:t>ресурсам. Существуют различные программы для создания справочных систем названных типов.</w:t>
+        <w:t xml:space="preserve"> систем</w:t>
+      </w:r>
+      <w:r>
+        <w:rPr>
+          <w:noProof/>
+          <w:sz w:val="28"/>
+          <w:szCs w:val="28"/>
+        </w:rPr>
+        <w:t>а</w:t>
+      </w:r>
+      <w:r>
+        <w:rPr>
+          <w:noProof/>
+          <w:sz w:val="28"/>
+          <w:szCs w:val="28"/>
+        </w:rPr>
+        <w:t xml:space="preserve"> в формате </w:t>
+      </w:r>
+      <w:r>
+        <w:rPr>
+          <w:noProof/>
+          <w:sz w:val="28"/>
+          <w:szCs w:val="28"/>
+          <w:lang w:val="en-US"/>
+        </w:rPr>
+        <w:t>CHM</w:t>
+      </w:r>
+      <w:r>
+        <w:rPr>
+          <w:noProof/>
+          <w:sz w:val="28"/>
+          <w:szCs w:val="28"/>
+        </w:rPr>
+        <w:t xml:space="preserve">. Из </w:t>
+      </w:r>
+      <w:r>
+        <w:rPr>
+          <w:noProof/>
+          <w:sz w:val="28"/>
+          <w:szCs w:val="28"/>
+        </w:rPr>
+        <w:t xml:space="preserve">её </w:t>
+      </w:r>
+      <w:r>
+        <w:rPr>
+          <w:noProof/>
+          <w:sz w:val="28"/>
+          <w:szCs w:val="28"/>
+        </w:rPr>
+        <w:t>достоинств можно назвать ее надежность и меньшие, чем у HTML-help, требования к ресурсам. Существуют различные программы для создания справочных систем названных типов.</w:t>
+      </w:r>
+      <w:r>
+        <w:rPr>
+          <w:noProof/>
+          <w:sz w:val="28"/>
+          <w:szCs w:val="28"/>
+        </w:rPr>
+        <w:t xml:space="preserve"> Для создания справочной системы использовалось программное обеспечение </w:t>
+      </w:r>
+      <w:r>
+        <w:rPr>
+          <w:noProof/>
+          <w:sz w:val="28"/>
+          <w:szCs w:val="28"/>
+          <w:lang w:val="en-US"/>
+        </w:rPr>
+        <w:t>HTML</w:t>
+      </w:r>
+      <w:r>
+        <w:rPr>
+          <w:noProof/>
+          <w:sz w:val="28"/>
+          <w:szCs w:val="28"/>
+        </w:rPr>
+        <w:t xml:space="preserve"> </w:t>
+      </w:r>
+      <w:r>
+        <w:rPr>
+          <w:noProof/>
+          <w:sz w:val="28"/>
+          <w:szCs w:val="28"/>
+          <w:lang w:val="en-US"/>
+        </w:rPr>
+        <w:t>Help</w:t>
+      </w:r>
+      <w:r>
+        <w:rPr>
+          <w:noProof/>
+          <w:sz w:val="28"/>
+          <w:szCs w:val="28"/>
+        </w:rPr>
+        <w:t xml:space="preserve"> </w:t>
+      </w:r>
+      <w:r>
+        <w:rPr>
+          <w:noProof/>
+          <w:sz w:val="28"/>
+          <w:szCs w:val="28"/>
+          <w:lang w:val="en-US"/>
+        </w:rPr>
+        <w:t>WorkShop</w:t>
+      </w:r>
+      <w:r>
+        <w:rPr>
+          <w:noProof/>
+          <w:sz w:val="28"/>
+          <w:szCs w:val="28"/>
+        </w:rPr>
+        <w:t xml:space="preserve"> </w:t>
+      </w:r>
+      <w:r>
+        <w:rPr>
+          <w:noProof/>
+          <w:sz w:val="28"/>
+          <w:szCs w:val="28"/>
+        </w:rPr>
+        <w:t xml:space="preserve">фирмы </w:t>
+      </w:r>
+      <w:r>
+        <w:rPr>
+          <w:noProof/>
+          <w:sz w:val="28"/>
+          <w:szCs w:val="28"/>
+          <w:lang w:val="en-US"/>
+        </w:rPr>
+        <w:t>Microsoft</w:t>
+      </w:r>
+      <w:r>
+        <w:rPr>
+          <w:noProof/>
+          <w:sz w:val="28"/>
+          <w:szCs w:val="28"/>
+        </w:rPr>
+        <w:t>.</w:t>
       </w:r>
     </w:p>
     <w:p>
@@ -13138,7 +13371,21 @@
           <w:sz w:val="28"/>
           <w:szCs w:val="28"/>
         </w:rPr>
-        <w:t xml:space="preserve">Справочная система подробно описывает пользователю основные </w:t>
+        <w:t xml:space="preserve">Справочная система </w:t>
+      </w:r>
+      <w:r>
+        <w:rPr>
+          <w:sz w:val="28"/>
+          <w:szCs w:val="28"/>
+        </w:rPr>
+        <w:t>кратко</w:t>
+      </w:r>
+      <w:r>
+        <w:rPr>
+          <w:sz w:val="28"/>
+          <w:szCs w:val="28"/>
+        </w:rPr>
+        <w:t xml:space="preserve"> описывает пользователю основные </w:t>
       </w:r>
       <w:r>
         <w:rPr>
@@ -13170,7 +13417,15 @@
           <w:sz w:val="28"/>
           <w:szCs w:val="28"/>
         </w:rPr>
-        <w:t>, либо выбором в главном меню приложения. При вызове справочной системы открывается справочное окно, состоящее из 2х частей – в левой можно выбрать интересующий раздел описания программы, в правой отображается информация об этом разделе, либо приветственное окно при первом запуске.</w:t>
+        <w:t xml:space="preserve">, либо выбором в главном меню приложения. При вызове справочной системы открывается справочное окно, состоящее из 2х частей – в левой можно выбрать интересующий </w:t>
+      </w:r>
+      <w:r>
+        <w:rPr>
+          <w:sz w:val="28"/>
+          <w:szCs w:val="28"/>
+        </w:rPr>
+        <w:lastRenderedPageBreak/>
+        <w:t>раздел описания программы, в правой отображается информация об этом разделе, либо приветственное окно при первом запуске.</w:t>
       </w:r>
     </w:p>
     <w:p>
@@ -13586,21 +13841,35 @@
           <w:sz w:val="28"/>
           <w:szCs w:val="28"/>
         </w:rPr>
-        <w:t xml:space="preserve"> =3</w:t>
-      </w:r>
-      <w:r>
-        <w:rPr>
-          <w:sz w:val="28"/>
-          <w:szCs w:val="28"/>
-        </w:rPr>
-        <w:t>2</w:t>
-      </w:r>
-      <w:r>
-        <w:rPr>
-          <w:sz w:val="28"/>
-          <w:szCs w:val="28"/>
-        </w:rPr>
-        <w:t>0,8 ч;</w:t>
+        <w:t xml:space="preserve"> =</w:t>
+      </w:r>
+      <w:r>
+        <w:rPr>
+          <w:sz w:val="28"/>
+          <w:szCs w:val="28"/>
+        </w:rPr>
+        <w:t>260</w:t>
+      </w:r>
+      <w:r>
+        <w:rPr>
+          <w:sz w:val="28"/>
+          <w:szCs w:val="28"/>
+        </w:rPr>
+        <w:t>,</w:t>
+      </w:r>
+      <w:r>
+        <w:rPr>
+          <w:sz w:val="28"/>
+          <w:szCs w:val="28"/>
+        </w:rPr>
+        <w:t>1</w:t>
+      </w:r>
+      <w:r>
+        <w:rPr>
+          <w:sz w:val="28"/>
+          <w:szCs w:val="28"/>
+        </w:rPr>
+        <w:t xml:space="preserve"> ч;</w:t>
       </w:r>
     </w:p>
     <w:p>
@@ -13769,7 +14038,7 @@
                   <w:szCs w:val="28"/>
                   <w:lang w:val="en-US"/>
                 </w:rPr>
-                <m:t>320.8</m:t>
+                <m:t>260,1</m:t>
               </m:r>
             </m:num>
             <m:den>
@@ -13798,7 +14067,15 @@
               <w:sz w:val="32"/>
               <w:szCs w:val="28"/>
             </w:rPr>
-            <m:t>=44.74</m:t>
+            <m:t>=</m:t>
+          </m:r>
+          <m:r>
+            <w:rPr>
+              <w:rFonts w:ascii="Cambria Math" w:hAnsi="Cambria Math"/>
+              <w:sz w:val="32"/>
+              <w:szCs w:val="28"/>
+            </w:rPr>
+            <m:t>36,28</m:t>
           </m:r>
         </m:oMath>
       </m:oMathPara>
@@ -14072,7 +14349,55 @@
               <w:sz w:val="28"/>
               <w:szCs w:val="28"/>
             </w:rPr>
-            <m:t>Трп=44,74 ×0,83=37,13 ч.</m:t>
+            <m:t>Трп=</m:t>
+          </m:r>
+          <m:r>
+            <w:rPr>
+              <w:rFonts w:ascii="Cambria Math" w:hAnsi="Cambria Math"/>
+              <w:sz w:val="28"/>
+              <w:szCs w:val="28"/>
+            </w:rPr>
+            <m:t>36,28</m:t>
+          </m:r>
+          <m:r>
+            <w:rPr>
+              <w:rFonts w:ascii="Cambria Math" w:hAnsi="Cambria Math"/>
+              <w:sz w:val="28"/>
+              <w:szCs w:val="28"/>
+            </w:rPr>
+            <m:t xml:space="preserve"> ×0,83=3</m:t>
+          </m:r>
+          <m:r>
+            <w:rPr>
+              <w:rFonts w:ascii="Cambria Math" w:hAnsi="Cambria Math"/>
+              <w:sz w:val="28"/>
+              <w:szCs w:val="28"/>
+            </w:rPr>
+            <m:t>0</m:t>
+          </m:r>
+          <m:r>
+            <w:rPr>
+              <w:rFonts w:ascii="Cambria Math" w:hAnsi="Cambria Math"/>
+              <w:sz w:val="28"/>
+              <w:szCs w:val="28"/>
+            </w:rPr>
+            <m:t>,1</m:t>
+          </m:r>
+          <m:r>
+            <w:rPr>
+              <w:rFonts w:ascii="Cambria Math" w:hAnsi="Cambria Math"/>
+              <w:sz w:val="28"/>
+              <w:szCs w:val="28"/>
+            </w:rPr>
+            <m:t>1</m:t>
+          </m:r>
+          <m:r>
+            <w:rPr>
+              <w:rFonts w:ascii="Cambria Math" w:hAnsi="Cambria Math"/>
+              <w:sz w:val="28"/>
+              <w:szCs w:val="28"/>
+            </w:rPr>
+            <m:t xml:space="preserve"> ч.</m:t>
           </m:r>
         </m:oMath>
       </m:oMathPara>
@@ -14582,86 +14907,6 @@
           <w:szCs w:val="28"/>
         </w:rPr>
       </w:pPr>
-      <w:proofErr w:type="spellStart"/>
-      <w:r>
-        <w:rPr>
-          <w:sz w:val="28"/>
-          <w:szCs w:val="28"/>
-        </w:rPr>
-        <w:t>С</w:t>
-      </w:r>
-      <w:r>
-        <w:rPr>
-          <w:sz w:val="28"/>
-          <w:szCs w:val="28"/>
-          <w:vertAlign w:val="subscript"/>
-        </w:rPr>
-        <w:t>эн</w:t>
-      </w:r>
-      <w:proofErr w:type="spellEnd"/>
-      <w:r>
-        <w:rPr>
-          <w:sz w:val="28"/>
-          <w:szCs w:val="28"/>
-        </w:rPr>
-        <w:t xml:space="preserve"> = 3</w:t>
-      </w:r>
-      <w:r>
-        <w:rPr>
-          <w:sz w:val="28"/>
-          <w:szCs w:val="28"/>
-        </w:rPr>
-        <w:t>7</w:t>
-      </w:r>
-      <w:r>
-        <w:rPr>
-          <w:sz w:val="28"/>
-          <w:szCs w:val="28"/>
-        </w:rPr>
-        <w:t>,</w:t>
-      </w:r>
-      <w:r>
-        <w:rPr>
-          <w:sz w:val="28"/>
-          <w:szCs w:val="28"/>
-        </w:rPr>
-        <w:t>13</w:t>
-      </w:r>
-      <w:r>
-        <w:rPr>
-          <w:sz w:val="28"/>
-          <w:szCs w:val="28"/>
-        </w:rPr>
-        <w:t xml:space="preserve"> х (0,40 – 0,16) х </w:t>
-      </w:r>
-      <w:r>
-        <w:rPr>
-          <w:sz w:val="28"/>
-          <w:szCs w:val="28"/>
-        </w:rPr>
-        <w:t>0,31</w:t>
-      </w:r>
-      <w:r>
-        <w:rPr>
-          <w:sz w:val="28"/>
-          <w:szCs w:val="28"/>
-        </w:rPr>
-        <w:t xml:space="preserve"> = </w:t>
-      </w:r>
-      <w:r>
-        <w:rPr>
-          <w:sz w:val="28"/>
-          <w:szCs w:val="28"/>
-        </w:rPr>
-        <w:t>8,92</w:t>
-      </w:r>
-      <w:r>
-        <w:rPr>
-          <w:sz w:val="28"/>
-          <w:szCs w:val="28"/>
-        </w:rPr>
-        <w:t xml:space="preserve"> руб.</w:t>
-      </w:r>
     </w:p>
     <w:p>
       <w:pPr>
@@ -14712,7 +14957,39 @@
               <w:sz w:val="28"/>
               <w:szCs w:val="28"/>
             </w:rPr>
-            <m:t>=37,13×</m:t>
+            <m:t>=3</m:t>
+          </m:r>
+          <m:r>
+            <w:rPr>
+              <w:rFonts w:ascii="Cambria Math" w:hAnsi="Cambria Math"/>
+              <w:sz w:val="28"/>
+              <w:szCs w:val="28"/>
+            </w:rPr>
+            <m:t>0</m:t>
+          </m:r>
+          <m:r>
+            <w:rPr>
+              <w:rFonts w:ascii="Cambria Math" w:hAnsi="Cambria Math"/>
+              <w:sz w:val="28"/>
+              <w:szCs w:val="28"/>
+            </w:rPr>
+            <m:t>,1</m:t>
+          </m:r>
+          <m:r>
+            <w:rPr>
+              <w:rFonts w:ascii="Cambria Math" w:hAnsi="Cambria Math"/>
+              <w:sz w:val="28"/>
+              <w:szCs w:val="28"/>
+            </w:rPr>
+            <m:t>1</m:t>
+          </m:r>
+          <m:r>
+            <w:rPr>
+              <w:rFonts w:ascii="Cambria Math" w:hAnsi="Cambria Math"/>
+              <w:sz w:val="28"/>
+              <w:szCs w:val="28"/>
+            </w:rPr>
+            <m:t>×</m:t>
           </m:r>
           <m:d>
             <m:dPr>
@@ -14742,7 +15019,15 @@
               <w:sz w:val="28"/>
               <w:szCs w:val="28"/>
             </w:rPr>
-            <m:t>×0,31=8,92</m:t>
+            <m:t>×0,31=</m:t>
+          </m:r>
+          <m:r>
+            <w:rPr>
+              <w:rFonts w:ascii="Cambria Math" w:hAnsi="Cambria Math"/>
+              <w:sz w:val="28"/>
+              <w:szCs w:val="28"/>
+            </w:rPr>
+            <m:t>2,24</m:t>
           </m:r>
         </m:oMath>
       </m:oMathPara>
@@ -14771,7 +15056,35 @@
           <w:sz w:val="28"/>
           <w:szCs w:val="28"/>
         </w:rPr>
-        <w:t>Таким образом сумма сэкономленной электроэнергии за время разработки программного обеспечения составила 8,92 рубля.</w:t>
+        <w:t xml:space="preserve">Таким образом сумма сэкономленной электроэнергии за время разработки программного обеспечения составила </w:t>
+      </w:r>
+      <w:r>
+        <w:rPr>
+          <w:sz w:val="28"/>
+          <w:szCs w:val="28"/>
+        </w:rPr>
+        <w:t>2</w:t>
+      </w:r>
+      <w:r>
+        <w:rPr>
+          <w:sz w:val="28"/>
+          <w:szCs w:val="28"/>
+        </w:rPr>
+        <w:t>,2</w:t>
+      </w:r>
+      <w:r>
+        <w:rPr>
+          <w:sz w:val="28"/>
+          <w:szCs w:val="28"/>
+        </w:rPr>
+        <w:t>4</w:t>
+      </w:r>
+      <w:r>
+        <w:rPr>
+          <w:sz w:val="28"/>
+          <w:szCs w:val="28"/>
+        </w:rPr>
+        <w:t xml:space="preserve"> рубля.</w:t>
       </w:r>
     </w:p>
     <w:p>
@@ -14849,7 +15162,15 @@
           <w:sz w:val="28"/>
           <w:szCs w:val="28"/>
         </w:rPr>
-        <w:t>путевок автотранспортных средств, водителей и автомобилей</w:t>
+        <w:t xml:space="preserve">сотрудников, </w:t>
+      </w:r>
+      <w:r>
+        <w:rPr>
+          <w:color w:val="000000"/>
+          <w:sz w:val="28"/>
+          <w:szCs w:val="28"/>
+        </w:rPr>
+        <w:t>их координат и заработной платы</w:t>
       </w:r>
       <w:r>
         <w:rPr>
@@ -14892,7 +15213,7 @@
           <w:sz w:val="28"/>
           <w:szCs w:val="28"/>
         </w:rPr>
-        <w:t xml:space="preserve"> Программа выполнена в полном соответствии с техническим заданием.</w:t>
+        <w:t xml:space="preserve"> Программа выполнена в соответствии с техническим заданием.</w:t>
       </w:r>
     </w:p>
     <w:p>
@@ -14930,7 +15251,21 @@
           <w:sz w:val="28"/>
           <w:szCs w:val="28"/>
         </w:rPr>
-        <w:t>удобный и интуитивно-понятный интерфейс;</w:t>
+        <w:t xml:space="preserve">удобный и </w:t>
+      </w:r>
+      <w:r>
+        <w:rPr>
+          <w:sz w:val="28"/>
+          <w:szCs w:val="28"/>
+        </w:rPr>
+        <w:t xml:space="preserve">простой </w:t>
+      </w:r>
+      <w:r>
+        <w:rPr>
+          <w:sz w:val="28"/>
+          <w:szCs w:val="28"/>
+        </w:rPr>
+        <w:t>интерфейс;</w:t>
       </w:r>
     </w:p>
     <w:p>
@@ -16530,7 +16865,7 @@
         <v:path o:extrusionok="f" gradientshapeok="t" o:connecttype="rect"/>
         <o:lock v:ext="edit" aspectratio="t"/>
       </v:shapetype>
-      <v:shape id="_x0000_i1044" type="#_x0000_t75" style="width:2.25pt;height:2.25pt" o:bullet="t">
+      <v:shape id="_x0000_i1073" type="#_x0000_t75" style="width:2.25pt;height:2.25pt" o:bullet="t">
         <v:imagedata r:id="rId1" o:title=""/>
       </v:shape>
     </w:pict>
@@ -20843,7 +21178,7 @@
 </file>
 
 <file path=customXml/itemProps1.xml><?xml version="1.0" encoding="utf-8"?>
-<ds:datastoreItem xmlns:ds="http://schemas.openxmlformats.org/officeDocument/2006/customXml" ds:itemID="{19C89831-DE76-4301-A41D-C8F77801FC03}">
+<ds:datastoreItem xmlns:ds="http://schemas.openxmlformats.org/officeDocument/2006/customXml" ds:itemID="{9C3ACB97-88F1-4F26-B147-95CDE0B146AF}">
   <ds:schemaRefs>
     <ds:schemaRef ds:uri="http://schemas.openxmlformats.org/officeDocument/2006/bibliography"/>
   </ds:schemaRefs>

</xml_diff>